<commit_message>
Actualizacion requerimientos adicionales y añadido de procesos Libro
</commit_message>
<xml_diff>
--- a/media/documents/PR_Creacion_formulacion_y_vinculacion_de_semilleros.docx
+++ b/media/documents/PR_Creacion_formulacion_y_vinculacion_de_semilleros.docx
@@ -1,6 +1,6 @@
 
 <file path=word/document.xml><?xml version="1.0" encoding="utf-8"?>
-<w:document xmlns:wpc="http://schemas.microsoft.com/office/word/2010/wordprocessingCanvas" xmlns:cx="http://schemas.microsoft.com/office/drawing/2014/chartex" xmlns:cx1="http://schemas.microsoft.com/office/drawing/2015/9/8/chartex" xmlns:cx2="http://schemas.microsoft.com/office/drawing/2015/10/21/chartex" xmlns:cx3="http://schemas.microsoft.com/office/drawing/2016/5/9/chartex" xmlns:cx4="http://schemas.microsoft.com/office/drawing/2016/5/10/chartex" xmlns:cx5="http://schemas.microsoft.com/office/drawing/2016/5/11/chartex" xmlns:cx6="http://schemas.microsoft.com/office/drawing/2016/5/12/chartex" xmlns:cx7="http://schemas.microsoft.com/office/drawing/2016/5/13/chartex" xmlns:cx8="http://schemas.microsoft.com/office/drawing/2016/5/14/chartex" xmlns:mc="http://schemas.openxmlformats.org/markup-compatibility/2006" xmlns:aink="http://schemas.microsoft.com/office/drawing/2016/ink" xmlns:am3d="http://schemas.microsoft.com/office/drawing/2017/model3d" xmlns:o="urn:schemas-microsoft-com:office:office" xmlns:oel="http://schemas.microsoft.com/office/2019/extlst" xmlns:r="http://schemas.openxmlformats.org/officeDocument/2006/relationships" xmlns:m="http://schemas.openxmlformats.org/officeDocument/2006/math" xmlns:v="urn:schemas-microsoft-com:vml" xmlns:wp14="http://schemas.microsoft.com/office/word/2010/wordprocessingDrawing" xmlns:wp="http://schemas.openxmlformats.org/drawingml/2006/wordprocessingDrawing" xmlns:w10="urn:schemas-microsoft-com:office:word" xmlns:w="http://schemas.openxmlformats.org/wordprocessingml/2006/main" xmlns:w14="http://schemas.microsoft.com/office/word/2010/wordml" xmlns:w15="http://schemas.microsoft.com/office/word/2012/wordml" xmlns:w16cex="http://schemas.microsoft.com/office/word/2018/wordml/cex" xmlns:w16cid="http://schemas.microsoft.com/office/word/2016/wordml/cid" xmlns:w16="http://schemas.microsoft.com/office/word/2018/wordml" xmlns:w16du="http://schemas.microsoft.com/office/word/2023/wordml/word16du" xmlns:w16sdtdh="http://schemas.microsoft.com/office/word/2020/wordml/sdtdatahash" xmlns:w16se="http://schemas.microsoft.com/office/word/2015/wordml/symex" xmlns:wpg="http://schemas.microsoft.com/office/word/2010/wordprocessingGroup" xmlns:wpi="http://schemas.microsoft.com/office/word/2010/wordprocessingInk" xmlns:wne="http://schemas.microsoft.com/office/word/2006/wordml" xmlns:wps="http://schemas.microsoft.com/office/word/2010/wordprocessingShape" mc:Ignorable="w14 w15 w16se w16cid w16 w16cex w16sdtdh w16du wp14">
+<w:document xmlns:wpc="http://schemas.microsoft.com/office/word/2010/wordprocessingCanvas" xmlns:cx="http://schemas.microsoft.com/office/drawing/2014/chartex" xmlns:cx1="http://schemas.microsoft.com/office/drawing/2015/9/8/chartex" xmlns:cx2="http://schemas.microsoft.com/office/drawing/2015/10/21/chartex" xmlns:cx3="http://schemas.microsoft.com/office/drawing/2016/5/9/chartex" xmlns:cx4="http://schemas.microsoft.com/office/drawing/2016/5/10/chartex" xmlns:cx5="http://schemas.microsoft.com/office/drawing/2016/5/11/chartex" xmlns:cx6="http://schemas.microsoft.com/office/drawing/2016/5/12/chartex" xmlns:cx7="http://schemas.microsoft.com/office/drawing/2016/5/13/chartex" xmlns:cx8="http://schemas.microsoft.com/office/drawing/2016/5/14/chartex" xmlns:mc="http://schemas.openxmlformats.org/markup-compatibility/2006" xmlns:aink="http://schemas.microsoft.com/office/drawing/2016/ink" xmlns:am3d="http://schemas.microsoft.com/office/drawing/2017/model3d" xmlns:o="urn:schemas-microsoft-com:office:office" xmlns:oel="http://schemas.microsoft.com/office/2019/extlst" xmlns:r="http://schemas.openxmlformats.org/officeDocument/2006/relationships" xmlns:m="http://schemas.openxmlformats.org/officeDocument/2006/math" xmlns:v="urn:schemas-microsoft-com:vml" xmlns:wp14="http://schemas.microsoft.com/office/word/2010/wordprocessingDrawing" xmlns:wp="http://schemas.openxmlformats.org/drawingml/2006/wordprocessingDrawing" xmlns:w10="urn:schemas-microsoft-com:office:word" xmlns:w="http://schemas.openxmlformats.org/wordprocessingml/2006/main" xmlns:w14="http://schemas.microsoft.com/office/word/2010/wordml" xmlns:w15="http://schemas.microsoft.com/office/word/2012/wordml" xmlns:w16cex="http://schemas.microsoft.com/office/word/2018/wordml/cex" xmlns:w16cid="http://schemas.microsoft.com/office/word/2016/wordml/cid" xmlns:w16="http://schemas.microsoft.com/office/word/2018/wordml" xmlns:w16du="http://schemas.microsoft.com/office/word/2023/wordml/word16du" xmlns:w16sdtdh="http://schemas.microsoft.com/office/word/2020/wordml/sdtdatahash" xmlns:w16sdtfl="http://schemas.microsoft.com/office/word/2024/wordml/sdtformatlock" xmlns:w16se="http://schemas.microsoft.com/office/word/2015/wordml/symex" xmlns:wpg="http://schemas.microsoft.com/office/word/2010/wordprocessingGroup" xmlns:wpi="http://schemas.microsoft.com/office/word/2010/wordprocessingInk" xmlns:wne="http://schemas.microsoft.com/office/word/2006/wordml" xmlns:wps="http://schemas.microsoft.com/office/word/2010/wordprocessingShape" mc:Ignorable="w14 w15 w16se w16cid w16 w16cex w16sdtdh w16sdtfl w16du wp14">
   <w:body>
     <w:p>
       <w:pPr>
@@ -14,7 +14,7 @@
     </w:p>
     <w:tbl>
       <w:tblPr>
-        <w:tblStyle w:val="a"/>
+        <w:tblStyle w:val="af4"/>
         <w:tblW w:w="8822" w:type="dxa"/>
         <w:tblInd w:w="0" w:type="dxa"/>
         <w:tblBorders>
@@ -37,16 +37,15 @@
             <w:tcW w:w="1765" w:type="dxa"/>
             <w:vMerge w:val="restart"/>
             <w:tcBorders>
-              <w:top w:val="single" w:sz="6" w:space="0" w:color="000000" w:themeColor="text1"/>
-              <w:left w:val="single" w:sz="6" w:space="0" w:color="000000" w:themeColor="text1"/>
-              <w:bottom w:val="single" w:sz="6" w:space="0" w:color="000000" w:themeColor="text1"/>
-              <w:right w:val="single" w:sz="6" w:space="0" w:color="000000" w:themeColor="text1"/>
+              <w:top w:val="single" w:sz="6" w:space="0" w:color="000000"/>
+              <w:left w:val="single" w:sz="6" w:space="0" w:color="000000"/>
+              <w:bottom w:val="single" w:sz="6" w:space="0" w:color="000000"/>
+              <w:right w:val="single" w:sz="6" w:space="0" w:color="000000"/>
             </w:tcBorders>
             <w:vAlign w:val="center"/>
           </w:tcPr>
           <w:p>
             <w:pPr>
-              <w:spacing w:after="0" w:line="240" w:lineRule="auto"/>
               <w:jc w:val="center"/>
               <w:rPr>
                 <w:rFonts w:ascii="Arial" w:eastAsia="Arial" w:hAnsi="Arial" w:cs="Arial"/>
@@ -62,10 +61,10 @@
                 <w:szCs w:val="24"/>
               </w:rPr>
               <w:drawing>
-                <wp:inline distT="114300" distB="114300" distL="114300" distR="114300" wp14:anchorId="6EB6F14A" wp14:editId="7B53A668">
+                <wp:inline distT="114300" distB="114300" distL="114300" distR="114300" wp14:anchorId="4F75903E" wp14:editId="6C2B6C1E">
                   <wp:extent cx="1114425" cy="342900"/>
                   <wp:effectExtent l="0" t="0" r="0" b="0"/>
-                  <wp:docPr id="1876725692" name="image1.png"/>
+                  <wp:docPr id="1876725693" name="image1.png"/>
                   <wp:cNvGraphicFramePr/>
                   <a:graphic xmlns:a="http://schemas.openxmlformats.org/drawingml/2006/main">
                     <a:graphicData uri="http://schemas.openxmlformats.org/drawingml/2006/picture">
@@ -75,7 +74,7 @@
                           <pic:cNvPicPr preferRelativeResize="0"/>
                         </pic:nvPicPr>
                         <pic:blipFill>
-                          <a:blip r:embed="rId9"/>
+                          <a:blip r:embed="rId5"/>
                           <a:srcRect/>
                           <a:stretch>
                             <a:fillRect/>
@@ -104,16 +103,15 @@
             <w:tcW w:w="4200" w:type="dxa"/>
             <w:vMerge w:val="restart"/>
             <w:tcBorders>
-              <w:top w:val="single" w:sz="6" w:space="0" w:color="000000" w:themeColor="text1"/>
-              <w:left w:val="single" w:sz="6" w:space="0" w:color="000000" w:themeColor="text1"/>
-              <w:bottom w:val="single" w:sz="6" w:space="0" w:color="000000" w:themeColor="text1"/>
-              <w:right w:val="single" w:sz="6" w:space="0" w:color="000000" w:themeColor="text1"/>
+              <w:top w:val="single" w:sz="6" w:space="0" w:color="000000"/>
+              <w:left w:val="single" w:sz="6" w:space="0" w:color="000000"/>
+              <w:bottom w:val="single" w:sz="6" w:space="0" w:color="000000"/>
+              <w:right w:val="single" w:sz="6" w:space="0" w:color="000000"/>
             </w:tcBorders>
             <w:vAlign w:val="center"/>
           </w:tcPr>
           <w:p>
             <w:pPr>
-              <w:spacing w:after="0" w:line="240" w:lineRule="auto"/>
               <w:jc w:val="center"/>
               <w:rPr>
                 <w:rFonts w:ascii="Arial" w:eastAsia="Arial" w:hAnsi="Arial" w:cs="Arial"/>
@@ -134,7 +132,6 @@
           </w:p>
           <w:p>
             <w:pPr>
-              <w:spacing w:after="0" w:line="240" w:lineRule="auto"/>
               <w:jc w:val="center"/>
               <w:rPr>
                 <w:rFonts w:ascii="Arial" w:eastAsia="Arial" w:hAnsi="Arial" w:cs="Arial"/>
@@ -150,34 +147,7 @@
                 <w:smallCaps/>
                 <w:color w:val="000000"/>
               </w:rPr>
-              <w:t xml:space="preserve">CREACIÓN, </w:t>
-            </w:r>
-            <w:r>
-              <w:rPr>
-                <w:rFonts w:ascii="Arial" w:eastAsia="Arial" w:hAnsi="Arial" w:cs="Arial"/>
-                <w:b/>
-                <w:smallCaps/>
-                <w:color w:val="000000"/>
-              </w:rPr>
-              <w:t>FORMULACIÓN Y</w:t>
-            </w:r>
-            <w:r>
-              <w:rPr>
-                <w:rFonts w:ascii="Arial" w:eastAsia="Arial" w:hAnsi="Arial" w:cs="Arial"/>
-                <w:b/>
-                <w:smallCaps/>
-                <w:color w:val="000000"/>
-              </w:rPr>
-              <w:t xml:space="preserve"> VINCULACIÓN DE GRUPOS D</w:t>
-            </w:r>
-            <w:r>
-              <w:rPr>
-                <w:rFonts w:ascii="Arial" w:eastAsia="Arial" w:hAnsi="Arial" w:cs="Arial"/>
-                <w:b/>
-                <w:smallCaps/>
-                <w:color w:val="000000"/>
-              </w:rPr>
-              <w:t>E SEMILLEROS</w:t>
+              <w:t>CREACIÓN, FORMULACIÓN Y VINCULACIÓN DE SEMILLEROS</w:t>
             </w:r>
           </w:p>
         </w:tc>
@@ -185,10 +155,10 @@
           <w:tcPr>
             <w:tcW w:w="2857" w:type="dxa"/>
             <w:tcBorders>
-              <w:top w:val="single" w:sz="6" w:space="0" w:color="000000" w:themeColor="text1"/>
-              <w:left w:val="single" w:sz="6" w:space="0" w:color="000000" w:themeColor="text1"/>
-              <w:bottom w:val="single" w:sz="6" w:space="0" w:color="000000" w:themeColor="text1"/>
-              <w:right w:val="single" w:sz="6" w:space="0" w:color="000000" w:themeColor="text1"/>
+              <w:top w:val="single" w:sz="6" w:space="0" w:color="000000"/>
+              <w:left w:val="single" w:sz="6" w:space="0" w:color="000000"/>
+              <w:bottom w:val="single" w:sz="6" w:space="0" w:color="000000"/>
+              <w:right w:val="single" w:sz="6" w:space="0" w:color="000000"/>
             </w:tcBorders>
             <w:tcMar>
               <w:top w:w="0" w:type="dxa"/>
@@ -200,11 +170,9 @@
           </w:tcPr>
           <w:p>
             <w:pPr>
-              <w:spacing w:after="0" w:line="240" w:lineRule="auto"/>
-              <w:rPr>
-                <w:rFonts w:ascii="Arial" w:eastAsia="Arial" w:hAnsi="Arial" w:cs="Arial"/>
-                <w:b/>
-                <w:bCs/>
+              <w:rPr>
+                <w:rFonts w:ascii="Arial" w:eastAsia="Arial" w:hAnsi="Arial" w:cs="Arial"/>
+                <w:b/>
                 <w:smallCaps/>
                 <w:color w:val="000000"/>
               </w:rPr>
@@ -213,9 +181,8 @@
               <w:rPr>
                 <w:rFonts w:ascii="Arial" w:eastAsia="Arial" w:hAnsi="Arial" w:cs="Arial"/>
                 <w:b/>
-                <w:bCs/>
                 <w:smallCaps/>
-                <w:color w:val="000000" w:themeColor="text1"/>
+                <w:color w:val="000000"/>
               </w:rPr>
               <w:t>CÓDIGO: PR-IP-GIV-0</w:t>
             </w:r>
@@ -223,9 +190,7 @@
               <w:rPr>
                 <w:rFonts w:ascii="Arial" w:eastAsia="Arial" w:hAnsi="Arial" w:cs="Arial"/>
                 <w:b/>
-                <w:bCs/>
                 <w:smallCaps/>
-                <w:color w:val="000000" w:themeColor="text1"/>
               </w:rPr>
               <w:t>2</w:t>
             </w:r>
@@ -237,6 +202,12 @@
           <w:tcPr>
             <w:tcW w:w="1765" w:type="dxa"/>
             <w:vMerge/>
+            <w:tcBorders>
+              <w:top w:val="single" w:sz="6" w:space="0" w:color="000000"/>
+              <w:left w:val="single" w:sz="6" w:space="0" w:color="000000"/>
+              <w:bottom w:val="single" w:sz="6" w:space="0" w:color="000000"/>
+              <w:right w:val="single" w:sz="6" w:space="0" w:color="000000"/>
+            </w:tcBorders>
             <w:vAlign w:val="center"/>
           </w:tcPr>
           <w:p>
@@ -249,7 +220,7 @@
                 <w:right w:val="nil"/>
                 <w:between w:val="nil"/>
               </w:pBdr>
-              <w:spacing w:after="0" w:line="276" w:lineRule="auto"/>
+              <w:spacing w:line="276" w:lineRule="auto"/>
               <w:rPr>
                 <w:rFonts w:ascii="Arial" w:eastAsia="Arial" w:hAnsi="Arial" w:cs="Arial"/>
                 <w:b/>
@@ -263,6 +234,12 @@
           <w:tcPr>
             <w:tcW w:w="4200" w:type="dxa"/>
             <w:vMerge/>
+            <w:tcBorders>
+              <w:top w:val="single" w:sz="6" w:space="0" w:color="000000"/>
+              <w:left w:val="single" w:sz="6" w:space="0" w:color="000000"/>
+              <w:bottom w:val="single" w:sz="6" w:space="0" w:color="000000"/>
+              <w:right w:val="single" w:sz="6" w:space="0" w:color="000000"/>
+            </w:tcBorders>
             <w:vAlign w:val="center"/>
           </w:tcPr>
           <w:p>
@@ -275,7 +252,7 @@
                 <w:right w:val="nil"/>
                 <w:between w:val="nil"/>
               </w:pBdr>
-              <w:spacing w:after="0" w:line="276" w:lineRule="auto"/>
+              <w:spacing w:line="276" w:lineRule="auto"/>
               <w:rPr>
                 <w:rFonts w:ascii="Arial" w:eastAsia="Arial" w:hAnsi="Arial" w:cs="Arial"/>
                 <w:b/>
@@ -289,10 +266,10 @@
           <w:tcPr>
             <w:tcW w:w="2857" w:type="dxa"/>
             <w:tcBorders>
-              <w:top w:val="single" w:sz="6" w:space="0" w:color="000000" w:themeColor="text1"/>
-              <w:left w:val="single" w:sz="6" w:space="0" w:color="000000" w:themeColor="text1"/>
-              <w:bottom w:val="single" w:sz="6" w:space="0" w:color="000000" w:themeColor="text1"/>
-              <w:right w:val="single" w:sz="6" w:space="0" w:color="000000" w:themeColor="text1"/>
+              <w:top w:val="single" w:sz="6" w:space="0" w:color="000000"/>
+              <w:left w:val="single" w:sz="6" w:space="0" w:color="000000"/>
+              <w:bottom w:val="single" w:sz="6" w:space="0" w:color="000000"/>
+              <w:right w:val="single" w:sz="6" w:space="0" w:color="000000"/>
             </w:tcBorders>
             <w:tcMar>
               <w:top w:w="0" w:type="dxa"/>
@@ -304,7 +281,6 @@
           </w:tcPr>
           <w:p>
             <w:pPr>
-              <w:spacing w:after="0" w:line="240" w:lineRule="auto"/>
               <w:rPr>
                 <w:rFonts w:ascii="Arial" w:eastAsia="Arial" w:hAnsi="Arial" w:cs="Arial"/>
                 <w:b/>
@@ -329,6 +305,12 @@
           <w:tcPr>
             <w:tcW w:w="1765" w:type="dxa"/>
             <w:vMerge/>
+            <w:tcBorders>
+              <w:top w:val="single" w:sz="6" w:space="0" w:color="000000"/>
+              <w:left w:val="single" w:sz="6" w:space="0" w:color="000000"/>
+              <w:bottom w:val="single" w:sz="6" w:space="0" w:color="000000"/>
+              <w:right w:val="single" w:sz="6" w:space="0" w:color="000000"/>
+            </w:tcBorders>
             <w:vAlign w:val="center"/>
           </w:tcPr>
           <w:p>
@@ -341,7 +323,7 @@
                 <w:right w:val="nil"/>
                 <w:between w:val="nil"/>
               </w:pBdr>
-              <w:spacing w:after="0" w:line="276" w:lineRule="auto"/>
+              <w:spacing w:line="276" w:lineRule="auto"/>
               <w:rPr>
                 <w:rFonts w:ascii="Arial" w:eastAsia="Arial" w:hAnsi="Arial" w:cs="Arial"/>
                 <w:b/>
@@ -355,6 +337,12 @@
           <w:tcPr>
             <w:tcW w:w="4200" w:type="dxa"/>
             <w:vMerge/>
+            <w:tcBorders>
+              <w:top w:val="single" w:sz="6" w:space="0" w:color="000000"/>
+              <w:left w:val="single" w:sz="6" w:space="0" w:color="000000"/>
+              <w:bottom w:val="single" w:sz="6" w:space="0" w:color="000000"/>
+              <w:right w:val="single" w:sz="6" w:space="0" w:color="000000"/>
+            </w:tcBorders>
             <w:vAlign w:val="center"/>
           </w:tcPr>
           <w:p>
@@ -367,7 +355,7 @@
                 <w:right w:val="nil"/>
                 <w:between w:val="nil"/>
               </w:pBdr>
-              <w:spacing w:after="0" w:line="276" w:lineRule="auto"/>
+              <w:spacing w:line="276" w:lineRule="auto"/>
               <w:rPr>
                 <w:rFonts w:ascii="Arial" w:eastAsia="Arial" w:hAnsi="Arial" w:cs="Arial"/>
                 <w:b/>
@@ -381,10 +369,10 @@
           <w:tcPr>
             <w:tcW w:w="2857" w:type="dxa"/>
             <w:tcBorders>
-              <w:top w:val="single" w:sz="6" w:space="0" w:color="000000" w:themeColor="text1"/>
-              <w:left w:val="single" w:sz="6" w:space="0" w:color="000000" w:themeColor="text1"/>
-              <w:bottom w:val="single" w:sz="6" w:space="0" w:color="000000" w:themeColor="text1"/>
-              <w:right w:val="single" w:sz="6" w:space="0" w:color="000000" w:themeColor="text1"/>
+              <w:top w:val="single" w:sz="6" w:space="0" w:color="000000"/>
+              <w:left w:val="single" w:sz="6" w:space="0" w:color="000000"/>
+              <w:bottom w:val="single" w:sz="6" w:space="0" w:color="000000"/>
+              <w:right w:val="single" w:sz="6" w:space="0" w:color="000000"/>
             </w:tcBorders>
             <w:tcMar>
               <w:top w:w="0" w:type="dxa"/>
@@ -396,7 +384,6 @@
           </w:tcPr>
           <w:p>
             <w:pPr>
-              <w:spacing w:after="0" w:line="240" w:lineRule="auto"/>
               <w:rPr>
                 <w:rFonts w:ascii="Arial" w:eastAsia="Arial" w:hAnsi="Arial" w:cs="Arial"/>
                 <w:b/>
@@ -411,7 +398,7 @@
                 <w:smallCaps/>
                 <w:color w:val="000000"/>
               </w:rPr>
-              <w:t xml:space="preserve">FECHA: </w:t>
+              <w:t>FECHA: 1</w:t>
             </w:r>
             <w:r>
               <w:rPr>
@@ -420,7 +407,7 @@
                 <w:smallCaps/>
                 <w:color w:val="000000"/>
               </w:rPr>
-              <w:t>18</w:t>
+              <w:t>4</w:t>
             </w:r>
             <w:r>
               <w:rPr>
@@ -436,9 +423,8 @@
                 <w:rFonts w:ascii="Arial" w:eastAsia="Arial" w:hAnsi="Arial" w:cs="Arial"/>
                 <w:b/>
                 <w:smallCaps/>
-                <w:color w:val="000000"/>
-              </w:rPr>
-              <w:t>OCT</w:t>
+              </w:rPr>
+              <w:t>NOV</w:t>
             </w:r>
             <w:r>
               <w:rPr>
@@ -474,7 +460,7 @@
     </w:p>
     <w:tbl>
       <w:tblPr>
-        <w:tblStyle w:val="a0"/>
+        <w:tblStyle w:val="af5"/>
         <w:tblW w:w="8838" w:type="dxa"/>
         <w:tblInd w:w="0" w:type="dxa"/>
         <w:tblLayout w:type="fixed"/>
@@ -499,7 +485,7 @@
                 <w:right w:val="nil"/>
                 <w:between w:val="nil"/>
               </w:pBdr>
-              <w:spacing w:after="0" w:line="276" w:lineRule="auto"/>
+              <w:spacing w:line="276" w:lineRule="auto"/>
               <w:rPr>
                 <w:rFonts w:ascii="Arial" w:eastAsia="Arial" w:hAnsi="Arial" w:cs="Arial"/>
                 <w:b/>
@@ -510,7 +496,7 @@
           </w:p>
           <w:tbl>
             <w:tblPr>
-              <w:tblStyle w:val="a1"/>
+              <w:tblStyle w:val="af6"/>
               <w:tblW w:w="8838" w:type="dxa"/>
               <w:tblInd w:w="0" w:type="dxa"/>
               <w:tblLayout w:type="fixed"/>
@@ -528,7 +514,6 @@
                 </w:tcPr>
                 <w:p>
                   <w:pPr>
-                    <w:spacing w:after="0" w:line="240" w:lineRule="auto"/>
                     <w:rPr>
                       <w:rFonts w:ascii="Arial" w:eastAsia="Arial" w:hAnsi="Arial" w:cs="Arial"/>
                     </w:rPr>
@@ -542,7 +527,6 @@
                 </w:tcPr>
                 <w:p>
                   <w:pPr>
-                    <w:spacing w:after="0" w:line="240" w:lineRule="auto"/>
                     <w:rPr>
                       <w:rFonts w:ascii="Arial" w:eastAsia="Arial" w:hAnsi="Arial" w:cs="Arial"/>
                       <w:b/>
@@ -553,7 +537,6 @@
                 </w:p>
                 <w:p>
                   <w:pPr>
-                    <w:spacing w:after="0" w:line="240" w:lineRule="auto"/>
                     <w:rPr>
                       <w:rFonts w:ascii="Arial" w:eastAsia="Arial" w:hAnsi="Arial" w:cs="Arial"/>
                       <w:b/>
@@ -564,7 +547,6 @@
                 </w:p>
                 <w:p>
                   <w:pPr>
-                    <w:spacing w:after="0" w:line="240" w:lineRule="auto"/>
                     <w:rPr>
                       <w:rFonts w:ascii="Arial" w:eastAsia="Arial" w:hAnsi="Arial" w:cs="Arial"/>
                       <w:color w:val="000000"/>
@@ -601,7 +583,6 @@
                 </w:p>
                 <w:p>
                   <w:pPr>
-                    <w:spacing w:after="0" w:line="240" w:lineRule="auto"/>
                     <w:rPr>
                       <w:rFonts w:ascii="Arial" w:eastAsia="Arial" w:hAnsi="Arial" w:cs="Arial"/>
                       <w:color w:val="000000"/>
@@ -612,7 +593,7 @@
                       <w:rFonts w:ascii="Arial" w:eastAsia="Arial" w:hAnsi="Arial" w:cs="Arial"/>
                       <w:color w:val="000000"/>
                     </w:rPr>
-                    <w:t>fomentar la investigación entre los estudiantes, desarrollando habilidades académicas y metodológicas, generando proyectos innovadores, promoviendo la colaboración con docentes y profesionales, y preparando a los estudiantes para su futuro profesional a través de la publicación y difusión de resultados.</w:t>
+                    <w:t>Fomentar la investigación entre los estudiantes, desarrollando habilidades académicas y metodológicas, generando proyectos innovadores, promoviendo la colaboración con docentes y profesionales, y preparando a los estudiantes para atender a las necesidades de la comunidad a través de la publicación y difusión de resultados.</w:t>
                   </w:r>
                 </w:p>
               </w:tc>
@@ -620,7 +601,6 @@
           </w:tbl>
           <w:p>
             <w:pPr>
-              <w:spacing w:after="0" w:line="240" w:lineRule="auto"/>
               <w:rPr>
                 <w:rFonts w:ascii="Arial" w:eastAsia="Arial" w:hAnsi="Arial" w:cs="Arial"/>
                 <w:color w:val="000000"/>
@@ -649,7 +629,7 @@
     </w:p>
     <w:tbl>
       <w:tblPr>
-        <w:tblStyle w:val="a2"/>
+        <w:tblStyle w:val="af7"/>
         <w:tblW w:w="8838" w:type="dxa"/>
         <w:tblInd w:w="0" w:type="dxa"/>
         <w:tblLayout w:type="fixed"/>
@@ -674,7 +654,7 @@
                 <w:right w:val="nil"/>
                 <w:between w:val="nil"/>
               </w:pBdr>
-              <w:spacing w:after="0" w:line="276" w:lineRule="auto"/>
+              <w:spacing w:line="276" w:lineRule="auto"/>
               <w:rPr>
                 <w:rFonts w:ascii="Arial" w:eastAsia="Arial" w:hAnsi="Arial" w:cs="Arial"/>
                 <w:color w:val="000000"/>
@@ -683,7 +663,7 @@
           </w:p>
           <w:tbl>
             <w:tblPr>
-              <w:tblStyle w:val="a3"/>
+              <w:tblStyle w:val="af8"/>
               <w:tblW w:w="8838" w:type="dxa"/>
               <w:tblInd w:w="0" w:type="dxa"/>
               <w:tblLayout w:type="fixed"/>
@@ -701,7 +681,6 @@
                 </w:tcPr>
                 <w:p>
                   <w:pPr>
-                    <w:spacing w:after="0" w:line="240" w:lineRule="auto"/>
                     <w:rPr>
                       <w:rFonts w:ascii="Arial" w:eastAsia="Arial" w:hAnsi="Arial" w:cs="Arial"/>
                     </w:rPr>
@@ -715,7 +694,6 @@
                 </w:tcPr>
                 <w:p>
                   <w:pPr>
-                    <w:spacing w:after="0" w:line="240" w:lineRule="auto"/>
                     <w:rPr>
                       <w:rFonts w:ascii="Arial" w:eastAsia="Arial" w:hAnsi="Arial" w:cs="Arial"/>
                       <w:color w:val="000000"/>
@@ -743,7 +721,6 @@
                 </w:p>
                 <w:p>
                   <w:pPr>
-                    <w:spacing w:after="0" w:line="240" w:lineRule="auto"/>
                     <w:rPr>
                       <w:rFonts w:ascii="Arial" w:eastAsia="Arial" w:hAnsi="Arial" w:cs="Arial"/>
                       <w:color w:val="000000"/>
@@ -770,12 +747,11 @@
                       <w:rFonts w:ascii="Arial" w:eastAsia="Arial" w:hAnsi="Arial" w:cs="Arial"/>
                       <w:color w:val="000000"/>
                     </w:rPr>
-                    <w:t>, y la promoción de nuevos miembros. Este enfoque busca asegurar la viabilidad y éxito de los emprendimientos, contribuyendo al desarrollo académico y social de los participantes.</w:t>
+                    <w:t>, y la promoción de nuevos miembros. Este enfoque busca asegurar la viabilidad y éxito de los emprendimientos, contribuyendo al desarrollo académico y social de la comunidad.</w:t>
                   </w:r>
                 </w:p>
                 <w:p>
                   <w:pPr>
-                    <w:spacing w:after="0" w:line="240" w:lineRule="auto"/>
                     <w:rPr>
                       <w:rFonts w:ascii="Arial" w:eastAsia="Arial" w:hAnsi="Arial" w:cs="Arial"/>
                       <w:color w:val="000000"/>
@@ -787,7 +763,6 @@
           </w:tbl>
           <w:p>
             <w:pPr>
-              <w:spacing w:after="0" w:line="240" w:lineRule="auto"/>
               <w:rPr>
                 <w:rFonts w:ascii="Arial" w:eastAsia="Arial" w:hAnsi="Arial" w:cs="Arial"/>
                 <w:color w:val="000000"/>
@@ -816,7 +791,7 @@
     </w:p>
     <w:tbl>
       <w:tblPr>
-        <w:tblStyle w:val="a4"/>
+        <w:tblStyle w:val="af9"/>
         <w:tblW w:w="8838" w:type="dxa"/>
         <w:tblInd w:w="0" w:type="dxa"/>
         <w:tblLayout w:type="fixed"/>
@@ -833,7 +808,6 @@
           </w:tcPr>
           <w:p>
             <w:pPr>
-              <w:spacing w:after="0" w:line="240" w:lineRule="auto"/>
               <w:jc w:val="both"/>
               <w:rPr>
                 <w:rFonts w:ascii="Arial" w:eastAsia="Arial" w:hAnsi="Arial" w:cs="Arial"/>
@@ -854,7 +828,6 @@
           </w:p>
           <w:p>
             <w:pPr>
-              <w:spacing w:after="0" w:line="240" w:lineRule="auto"/>
               <w:jc w:val="both"/>
               <w:rPr>
                 <w:rFonts w:ascii="Arial" w:eastAsia="Arial" w:hAnsi="Arial" w:cs="Arial"/>
@@ -866,7 +839,6 @@
           </w:p>
           <w:p>
             <w:pPr>
-              <w:spacing w:after="0" w:line="240" w:lineRule="auto"/>
               <w:jc w:val="both"/>
               <w:rPr>
                 <w:rFonts w:ascii="Arial" w:eastAsia="Arial" w:hAnsi="Arial" w:cs="Arial"/>
@@ -875,22 +847,30 @@
             </w:pPr>
             <w:r>
               <w:rPr>
-                <w:rFonts w:ascii="Arial" w:hAnsi="Arial" w:cs="Arial"/>
+                <w:rFonts w:ascii="Arial" w:eastAsia="Arial" w:hAnsi="Arial" w:cs="Arial"/>
                 <w:b/>
               </w:rPr>
               <w:t xml:space="preserve">SEMILLEROS DE INVESTIGACIÓN: </w:t>
             </w:r>
             <w:r>
               <w:rPr>
-                <w:rFonts w:ascii="Arial" w:hAnsi="Arial" w:cs="Arial"/>
-              </w:rPr>
-              <w:t xml:space="preserve">Un semillero de investigación es la estrategia para avanzar en la construcción de los proyectos de investigación-emprendimiento de los estudiantes, con la orientación y el apoyo de sus profesores/tutores. El semillero de investigación extracurricular es el espacio para pensar, discutir y reflexionar en torno al diagnóstico de problemas situados, las acciones de investigación exploratoria para la comprensión de tales problemas, y la búsqueda de soluciones que correspondan con las realidades sociales estudiadas, siguiendo los parámetros del método científico, desde una perspectiva interdisciplinar. Este ejercicio contribuye a proporcionar el fundamento científico de los emprendimientos de los estudiantes paulinos, para garantizar su viabilidad, eficacia y éxito. Un semillero de investigación debe estar adscrito a un grupo de investigación y puede ser integrado por estudiantes </w:t>
-            </w:r>
-            <w:r>
-              <w:rPr>
-                <w:rFonts w:ascii="Arial" w:hAnsi="Arial" w:cs="Arial"/>
-              </w:rPr>
-              <w:t>y egresados de la institución.</w:t>
+                <w:rFonts w:ascii="Arial" w:eastAsia="Arial" w:hAnsi="Arial" w:cs="Arial"/>
+              </w:rPr>
+              <w:t xml:space="preserve">Un semillero de investigación es la estrategia para avanzar en la construcción de los proyectos de investigación-emprendimiento de los estudiantes, con la orientación y el apoyo de sus profesores/tutores. El semillero de investigación extracurricular es el espacio para pensar, discutir y reflexionar en torno al diagnóstico de problemas situados, las acciones de investigación exploratoria para la comprensión de tales problemas, y la búsqueda de soluciones que correspondan con las realidades sociales estudiadas, siguiendo los parámetros del método científico, desde una perspectiva interdisciplinar. Este ejercicio contribuye a proporcionar el fundamento científico de los emprendimientos de los estudiantes </w:t>
+            </w:r>
+            <w:proofErr w:type="spellStart"/>
+            <w:r>
+              <w:rPr>
+                <w:rFonts w:ascii="Arial" w:eastAsia="Arial" w:hAnsi="Arial" w:cs="Arial"/>
+              </w:rPr>
+              <w:t>unipaulinos</w:t>
+            </w:r>
+            <w:proofErr w:type="spellEnd"/>
+            <w:r>
+              <w:rPr>
+                <w:rFonts w:ascii="Arial" w:eastAsia="Arial" w:hAnsi="Arial" w:cs="Arial"/>
+              </w:rPr>
+              <w:t>, para garantizar su viabilidad, eficacia y éxito. Un semillero de investigación debe estar adscrito a un grupo de investigación y puede ser integrado por estudiantes, egresados, administrativos y docentes de la institución.</w:t>
             </w:r>
           </w:p>
         </w:tc>
@@ -914,7 +894,6 @@
                 <w:right w:val="nil"/>
                 <w:between w:val="nil"/>
               </w:pBdr>
-              <w:spacing w:after="0" w:line="240" w:lineRule="auto"/>
               <w:rPr>
                 <w:rFonts w:ascii="Arial" w:eastAsia="Arial" w:hAnsi="Arial" w:cs="Arial"/>
                 <w:color w:val="000000"/>
@@ -931,7 +910,6 @@
                 <w:right w:val="nil"/>
                 <w:between w:val="nil"/>
               </w:pBdr>
-              <w:spacing w:after="0" w:line="240" w:lineRule="auto"/>
               <w:rPr>
                 <w:rFonts w:ascii="Arial" w:eastAsia="Arial" w:hAnsi="Arial" w:cs="Arial"/>
                 <w:color w:val="000000"/>
@@ -947,37 +925,27 @@
                 <w:right w:val="nil"/>
                 <w:between w:val="nil"/>
               </w:pBdr>
-              <w:spacing w:line="240" w:lineRule="auto"/>
               <w:jc w:val="both"/>
               <w:rPr>
-                <w:rFonts w:ascii="Arial" w:hAnsi="Arial" w:cs="Arial"/>
-              </w:rPr>
-            </w:pPr>
-            <w:r>
-              <w:rPr>
-                <w:rFonts w:ascii="Arial" w:hAnsi="Arial" w:cs="Arial"/>
-                <w:b/>
-                <w:bCs/>
-              </w:rPr>
-              <w:t>DIRECTOR DE INVESTIGACIÓN Y PROYECCIÓN SOCIAL</w:t>
-            </w:r>
-            <w:r>
-              <w:rPr>
-                <w:rFonts w:ascii="Arial" w:hAnsi="Arial" w:cs="Arial"/>
-                <w:b/>
-                <w:bCs/>
-              </w:rPr>
-              <w:t xml:space="preserve">: </w:t>
-            </w:r>
-            <w:r>
-              <w:rPr>
-                <w:rFonts w:ascii="Arial" w:hAnsi="Arial" w:cs="Arial"/>
+                <w:rFonts w:ascii="Arial" w:eastAsia="Arial" w:hAnsi="Arial" w:cs="Arial"/>
+              </w:rPr>
+            </w:pPr>
+            <w:r>
+              <w:rPr>
+                <w:rFonts w:ascii="Arial" w:eastAsia="Arial" w:hAnsi="Arial" w:cs="Arial"/>
+                <w:b/>
+              </w:rPr>
+              <w:t xml:space="preserve">DIRECTOR DE INVESTIGACIÓN Y PROYECCIÓN SOCIAL: </w:t>
+            </w:r>
+            <w:r>
+              <w:rPr>
+                <w:rFonts w:ascii="Arial" w:eastAsia="Arial" w:hAnsi="Arial" w:cs="Arial"/>
               </w:rPr>
               <w:t xml:space="preserve">Miembro de la Comunidad académica, el cual de manera estratégica planea, lidera y desarrolla los aspectos contemplados en la política de investigación y proyección social de UNISANPABLO, organiza en conjunto con la Vicerrectoría Académica y la Vicerrectoría Administrativa el presupuesto anual para la ejecución del plan de gestión de la investigación y la proyección social y los proyectos vinculados a la dirección, estará encargado de la gestión de recursos y alianzas que permitan la sostenibilidad del proceso en el tiempo, también avala el </w:t>
             </w:r>
             <w:r>
               <w:rPr>
-                <w:rFonts w:ascii="Arial" w:hAnsi="Arial" w:cs="Arial"/>
+                <w:rFonts w:ascii="Arial" w:eastAsia="Arial" w:hAnsi="Arial" w:cs="Arial"/>
               </w:rPr>
               <w:lastRenderedPageBreak/>
               <w:t xml:space="preserve">cumplimiento de los resultados y productos de estos actualizando de forma constante la plataforma correspondiente del ministerio de </w:t>
@@ -985,28 +953,28 @@
             <w:proofErr w:type="spellStart"/>
             <w:r>
               <w:rPr>
-                <w:rFonts w:ascii="Arial" w:hAnsi="Arial" w:cs="Arial"/>
+                <w:rFonts w:ascii="Arial" w:eastAsia="Arial" w:hAnsi="Arial" w:cs="Arial"/>
               </w:rPr>
               <w:t>CTeI</w:t>
             </w:r>
             <w:proofErr w:type="spellEnd"/>
             <w:r>
               <w:rPr>
-                <w:rFonts w:ascii="Arial" w:hAnsi="Arial" w:cs="Arial"/>
+                <w:rFonts w:ascii="Arial" w:eastAsia="Arial" w:hAnsi="Arial" w:cs="Arial"/>
               </w:rPr>
               <w:t xml:space="preserve"> (</w:t>
             </w:r>
             <w:proofErr w:type="spellStart"/>
             <w:r>
               <w:rPr>
-                <w:rFonts w:ascii="Arial" w:hAnsi="Arial" w:cs="Arial"/>
+                <w:rFonts w:ascii="Arial" w:eastAsia="Arial" w:hAnsi="Arial" w:cs="Arial"/>
               </w:rPr>
               <w:t>InstituLAC</w:t>
             </w:r>
             <w:proofErr w:type="spellEnd"/>
             <w:r>
               <w:rPr>
-                <w:rFonts w:ascii="Arial" w:hAnsi="Arial" w:cs="Arial"/>
+                <w:rFonts w:ascii="Arial" w:eastAsia="Arial" w:hAnsi="Arial" w:cs="Arial"/>
               </w:rPr>
               <w:t>).</w:t>
             </w:r>
@@ -1020,76 +988,87 @@
                 <w:right w:val="nil"/>
                 <w:between w:val="nil"/>
               </w:pBdr>
-              <w:spacing w:line="240" w:lineRule="auto"/>
               <w:jc w:val="both"/>
               <w:rPr>
-                <w:rFonts w:ascii="Arial" w:hAnsi="Arial" w:cs="Arial"/>
-              </w:rPr>
-            </w:pPr>
-          </w:p>
-          <w:p>
-            <w:pPr>
-              <w:spacing w:line="240" w:lineRule="auto"/>
+                <w:rFonts w:ascii="Arial" w:eastAsia="Arial" w:hAnsi="Arial" w:cs="Arial"/>
+              </w:rPr>
+            </w:pPr>
+          </w:p>
+          <w:p>
+            <w:pPr>
               <w:jc w:val="both"/>
               <w:rPr>
-                <w:rFonts w:ascii="Arial" w:hAnsi="Arial" w:cs="Arial"/>
-              </w:rPr>
-            </w:pPr>
-            <w:bookmarkStart w:id="0" w:name="_Hlk180401068"/>
-            <w:r>
-              <w:rPr>
-                <w:rFonts w:ascii="Arial" w:hAnsi="Arial" w:cs="Arial"/>
-                <w:b/>
-                <w:bCs/>
+                <w:rFonts w:ascii="Arial" w:eastAsia="Arial" w:hAnsi="Arial" w:cs="Arial"/>
+              </w:rPr>
+            </w:pPr>
+            <w:bookmarkStart w:id="0" w:name="_heading=h.gjdgxs" w:colFirst="0" w:colLast="0"/>
+            <w:bookmarkEnd w:id="0"/>
+            <w:r>
+              <w:rPr>
+                <w:rFonts w:ascii="Arial" w:eastAsia="Arial" w:hAnsi="Arial" w:cs="Arial"/>
+                <w:b/>
               </w:rPr>
               <w:t xml:space="preserve">COORDINADOR DE INVESTIGACIÓN Y PROYECCIÓN SOCIAL: </w:t>
             </w:r>
-            <w:bookmarkEnd w:id="0"/>
-            <w:r>
-              <w:rPr>
-                <w:rFonts w:ascii="Arial" w:hAnsi="Arial" w:cs="Arial"/>
-              </w:rPr>
-              <w:t xml:space="preserve">Docente con horas asignadas, que desempeñará un papel crucial al articular los procesos de generación de nuevo conocimiento, formación de recurso humano, desarrollo tecnológico e innovación, y apropiación social del conocimiento. Además, se encargará de propender por la actualización de la información relacionada con el (los) grupo(s), así como vigilar por el buen desarrollo de las líneas formuladas en la política y su articulación con las líneas de (los) grupo(s). Por otro lado, el coordinador, tendrá la responsabilidad de formular, organizar y desarrollar proyectos de investigación o proyección social en sus diversas etapas. Será el encargado de generar informes de resultados y productos comprometidos para el respectivo cargue a la plataforma de </w:t>
+            <w:r>
+              <w:rPr>
+                <w:rFonts w:ascii="Arial" w:eastAsia="Arial" w:hAnsi="Arial" w:cs="Arial"/>
+              </w:rPr>
+              <w:t xml:space="preserve">Docente con horas asignadas, que desempeñará un papel crucial al articular los procesos de generación de nuevo conocimiento, formación de recurso humano, desarrollo tecnológico e innovación, y apropiación social del conocimiento. Además, se encargará de propender por la actualización de la información relacionada con el (los) grupo(s), así como vigilar por el buen desarrollo de las líneas formuladas en la política y su articulación con las líneas </w:t>
             </w:r>
             <w:proofErr w:type="spellStart"/>
             <w:r>
               <w:rPr>
-                <w:rFonts w:ascii="Arial" w:hAnsi="Arial" w:cs="Arial"/>
+                <w:rFonts w:ascii="Arial" w:eastAsia="Arial" w:hAnsi="Arial" w:cs="Arial"/>
+              </w:rPr>
+              <w:t>de el</w:t>
+            </w:r>
+            <w:proofErr w:type="spellEnd"/>
+            <w:r>
+              <w:rPr>
+                <w:rFonts w:ascii="Arial" w:eastAsia="Arial" w:hAnsi="Arial" w:cs="Arial"/>
+              </w:rPr>
+              <w:t xml:space="preserve"> (los) grupo(s). Por otro lado, el coordinador, tendrá la responsabilidad de formular, organizar y desarrollar proyectos de investigación o proyección social en sus diversas etapas. Será el encargado de generar informes de resultados y productos comprometidos para el respectivo cargue a la plataforma de </w:t>
+            </w:r>
+            <w:proofErr w:type="spellStart"/>
+            <w:r>
+              <w:rPr>
+                <w:rFonts w:ascii="Arial" w:eastAsia="Arial" w:hAnsi="Arial" w:cs="Arial"/>
               </w:rPr>
               <w:t>Minciencias</w:t>
             </w:r>
             <w:proofErr w:type="spellEnd"/>
             <w:r>
               <w:rPr>
-                <w:rFonts w:ascii="Arial" w:hAnsi="Arial" w:cs="Arial"/>
+                <w:rFonts w:ascii="Arial" w:eastAsia="Arial" w:hAnsi="Arial" w:cs="Arial"/>
               </w:rPr>
               <w:t xml:space="preserve"> (</w:t>
             </w:r>
             <w:proofErr w:type="spellStart"/>
             <w:r>
               <w:rPr>
-                <w:rFonts w:ascii="Arial" w:hAnsi="Arial" w:cs="Arial"/>
+                <w:rFonts w:ascii="Arial" w:eastAsia="Arial" w:hAnsi="Arial" w:cs="Arial"/>
               </w:rPr>
               <w:t>CvLAC</w:t>
             </w:r>
             <w:proofErr w:type="spellEnd"/>
             <w:r>
               <w:rPr>
-                <w:rFonts w:ascii="Arial" w:hAnsi="Arial" w:cs="Arial"/>
+                <w:rFonts w:ascii="Arial" w:eastAsia="Arial" w:hAnsi="Arial" w:cs="Arial"/>
               </w:rPr>
               <w:t xml:space="preserve">, GrupLAC e </w:t>
             </w:r>
             <w:proofErr w:type="spellStart"/>
             <w:r>
               <w:rPr>
-                <w:rFonts w:ascii="Arial" w:hAnsi="Arial" w:cs="Arial"/>
+                <w:rFonts w:ascii="Arial" w:eastAsia="Arial" w:hAnsi="Arial" w:cs="Arial"/>
               </w:rPr>
               <w:t>InstituLAC</w:t>
             </w:r>
             <w:proofErr w:type="spellEnd"/>
             <w:r>
               <w:rPr>
-                <w:rFonts w:ascii="Arial" w:hAnsi="Arial" w:cs="Arial"/>
+                <w:rFonts w:ascii="Arial" w:eastAsia="Arial" w:hAnsi="Arial" w:cs="Arial"/>
               </w:rPr>
               <w:t>). Actuará como dinamizador en los procesos de formación de investigadores, articulando a los líderes de grupo y de semillero para el fomento e inclusión de nuevos miembros. Asimismo, será un garante de la calidad de los productos y de incentivar la continuidad y trazabilidad de los procesos investigativos.</w:t>
             </w:r>
@@ -1104,17 +1083,15 @@
                 <w:right w:val="nil"/>
                 <w:between w:val="nil"/>
               </w:pBdr>
-              <w:spacing w:after="0" w:line="240" w:lineRule="auto"/>
-              <w:rPr>
-                <w:rFonts w:ascii="Arial" w:eastAsia="Arial" w:hAnsi="Arial" w:cs="Arial"/>
-                <w:color w:val="000000"/>
-              </w:rPr>
-            </w:pPr>
-            <w:r>
-              <w:rPr>
-                <w:rFonts w:ascii="Arial" w:eastAsia="Arial" w:hAnsi="Arial" w:cs="Arial"/>
-                <w:b/>
-                <w:bCs/>
+              <w:rPr>
+                <w:rFonts w:ascii="Arial" w:eastAsia="Arial" w:hAnsi="Arial" w:cs="Arial"/>
+                <w:color w:val="000000"/>
+              </w:rPr>
+            </w:pPr>
+            <w:r>
+              <w:rPr>
+                <w:rFonts w:ascii="Arial" w:eastAsia="Arial" w:hAnsi="Arial" w:cs="Arial"/>
+                <w:b/>
                 <w:color w:val="000000"/>
               </w:rPr>
               <w:t>PAZ Y SALVO:</w:t>
@@ -1137,7 +1114,6 @@
                 <w:right w:val="nil"/>
                 <w:between w:val="nil"/>
               </w:pBdr>
-              <w:spacing w:after="0" w:line="240" w:lineRule="auto"/>
               <w:rPr>
                 <w:rFonts w:ascii="Arial" w:eastAsia="Arial" w:hAnsi="Arial" w:cs="Arial"/>
                 <w:color w:val="000000"/>
@@ -1154,17 +1130,15 @@
                 <w:right w:val="nil"/>
                 <w:between w:val="nil"/>
               </w:pBdr>
-              <w:spacing w:after="0" w:line="240" w:lineRule="auto"/>
-              <w:rPr>
-                <w:rFonts w:ascii="Arial" w:eastAsia="Arial" w:hAnsi="Arial" w:cs="Arial"/>
-                <w:color w:val="000000"/>
-              </w:rPr>
-            </w:pPr>
-            <w:r>
-              <w:rPr>
-                <w:rFonts w:ascii="Arial" w:eastAsia="Arial" w:hAnsi="Arial" w:cs="Arial"/>
-                <w:b/>
-                <w:bCs/>
+              <w:rPr>
+                <w:rFonts w:ascii="Arial" w:eastAsia="Arial" w:hAnsi="Arial" w:cs="Arial"/>
+                <w:color w:val="000000"/>
+              </w:rPr>
+            </w:pPr>
+            <w:r>
+              <w:rPr>
+                <w:rFonts w:ascii="Arial" w:eastAsia="Arial" w:hAnsi="Arial" w:cs="Arial"/>
+                <w:b/>
                 <w:color w:val="000000"/>
               </w:rPr>
               <w:t>LÍDER DE SEMILLERO:</w:t>
@@ -1187,11 +1161,9 @@
                 <w:right w:val="nil"/>
                 <w:between w:val="nil"/>
               </w:pBdr>
-              <w:spacing w:after="0" w:line="240" w:lineRule="auto"/>
-              <w:rPr>
-                <w:rFonts w:ascii="Arial" w:eastAsia="Arial" w:hAnsi="Arial" w:cs="Arial"/>
-                <w:b/>
-                <w:bCs/>
+              <w:rPr>
+                <w:rFonts w:ascii="Arial" w:eastAsia="Arial" w:hAnsi="Arial" w:cs="Arial"/>
+                <w:b/>
                 <w:color w:val="000000"/>
               </w:rPr>
             </w:pPr>
@@ -1206,17 +1178,15 @@
                 <w:right w:val="nil"/>
                 <w:between w:val="nil"/>
               </w:pBdr>
-              <w:spacing w:after="0" w:line="240" w:lineRule="auto"/>
-              <w:rPr>
-                <w:rFonts w:ascii="Arial" w:eastAsia="Arial" w:hAnsi="Arial" w:cs="Arial"/>
-                <w:color w:val="000000"/>
-              </w:rPr>
-            </w:pPr>
-            <w:r>
-              <w:rPr>
-                <w:rFonts w:ascii="Arial" w:eastAsia="Arial" w:hAnsi="Arial" w:cs="Arial"/>
-                <w:b/>
-                <w:bCs/>
+              <w:rPr>
+                <w:rFonts w:ascii="Arial" w:eastAsia="Arial" w:hAnsi="Arial" w:cs="Arial"/>
+                <w:color w:val="000000"/>
+              </w:rPr>
+            </w:pPr>
+            <w:r>
+              <w:rPr>
+                <w:rFonts w:ascii="Arial" w:eastAsia="Arial" w:hAnsi="Arial" w:cs="Arial"/>
+                <w:b/>
                 <w:color w:val="000000"/>
               </w:rPr>
               <w:t>ESTUDIANTE DINAMIZADOR DE SEMILLERO:</w:t>
@@ -1226,7 +1196,7 @@
                 <w:rFonts w:ascii="Arial" w:eastAsia="Arial" w:hAnsi="Arial" w:cs="Arial"/>
                 <w:color w:val="000000"/>
               </w:rPr>
-              <w:t xml:space="preserve"> Estudiante que, por su trayectoria en los procesos de investigación, proyección social y creación artística cuenta con capacidades de liderazgo y coordinación de grupos de trabajo. A su cargo se encontrarán actividades fundamentales como la identificación de ideas de proyecto, apoyo en la formulación de proyectos, fomento e identificación de nuevos líderes en la comunidad y estudiantes con interés y potencial para el desarrollo del que hacer propio de los objetivos del presente documento.  </w:t>
+              <w:t xml:space="preserve"> Estudiante que, por su trayectoria en los procesos de investigación, proyección social y creación artística cuenta con capacidades de liderazgo y coordinación de grupos de trabajo. A su cargo se encontrarán actividades fundamentales como la identificación de ideas de proyecto, apoyo en la formulación de proyectos, fomento e identificación de nuevos líderes en la comunidad y estudiantes con interés y potencial para el desarrollo del quehacer propio de los objetivos del presente documento.  </w:t>
             </w:r>
           </w:p>
           <w:p>
@@ -1239,7 +1209,6 @@
                 <w:right w:val="nil"/>
                 <w:between w:val="nil"/>
               </w:pBdr>
-              <w:spacing w:after="0" w:line="240" w:lineRule="auto"/>
               <w:rPr>
                 <w:rFonts w:ascii="Arial" w:eastAsia="Arial" w:hAnsi="Arial" w:cs="Arial"/>
                 <w:color w:val="000000"/>
@@ -1256,17 +1225,15 @@
                 <w:right w:val="nil"/>
                 <w:between w:val="nil"/>
               </w:pBdr>
-              <w:spacing w:after="0" w:line="240" w:lineRule="auto"/>
-              <w:rPr>
-                <w:rFonts w:ascii="Arial" w:eastAsia="Arial" w:hAnsi="Arial" w:cs="Arial"/>
-                <w:color w:val="000000"/>
-              </w:rPr>
-            </w:pPr>
-            <w:r>
-              <w:rPr>
-                <w:rFonts w:ascii="Arial" w:eastAsia="Arial" w:hAnsi="Arial" w:cs="Arial"/>
-                <w:b/>
-                <w:bCs/>
+              <w:rPr>
+                <w:rFonts w:ascii="Arial" w:eastAsia="Arial" w:hAnsi="Arial" w:cs="Arial"/>
+                <w:color w:val="000000"/>
+              </w:rPr>
+            </w:pPr>
+            <w:r>
+              <w:rPr>
+                <w:rFonts w:ascii="Arial" w:eastAsia="Arial" w:hAnsi="Arial" w:cs="Arial"/>
+                <w:b/>
                 <w:color w:val="000000"/>
               </w:rPr>
               <w:t>ESTUDIANTE SEMILLERISTA:</w:t>
@@ -1276,14 +1243,7 @@
                 <w:rFonts w:ascii="Arial" w:eastAsia="Arial" w:hAnsi="Arial" w:cs="Arial"/>
                 <w:color w:val="000000"/>
               </w:rPr>
-              <w:t xml:space="preserve"> Estudiante de los diferentes programas ofertados por la institución que presente interés y habilidades en los procesos de investigación, proyección social, creación artística y cultural. Tendrá como función apoyar los procesos de formulación de proyectos, gestión admi</w:t>
-            </w:r>
-            <w:r>
-              <w:rPr>
-                <w:rFonts w:ascii="Arial" w:eastAsia="Arial" w:hAnsi="Arial" w:cs="Arial"/>
-                <w:color w:val="000000"/>
-              </w:rPr>
-              <w:t>nistrativa y logística.</w:t>
+              <w:t xml:space="preserve"> Estudiante de los diferentes programas ofertados por la institución que presente interés y habilidades en los procesos de investigación, proyección social, creación artística y cultural. Tendrá como función apoyar los procesos de formulación de proyectos, gestión administrativa y logística.</w:t>
             </w:r>
           </w:p>
           <w:p>
@@ -1296,7 +1256,6 @@
                 <w:right w:val="nil"/>
                 <w:between w:val="nil"/>
               </w:pBdr>
-              <w:spacing w:after="0" w:line="240" w:lineRule="auto"/>
               <w:rPr>
                 <w:rFonts w:ascii="Arial" w:eastAsia="Arial" w:hAnsi="Arial" w:cs="Arial"/>
                 <w:color w:val="000000"/>
@@ -1313,7 +1272,6 @@
                 <w:right w:val="nil"/>
                 <w:between w:val="nil"/>
               </w:pBdr>
-              <w:spacing w:after="0" w:line="240" w:lineRule="auto"/>
               <w:rPr>
                 <w:rFonts w:ascii="Arial" w:eastAsia="Arial" w:hAnsi="Arial" w:cs="Arial"/>
                 <w:color w:val="000000"/>
@@ -1330,7 +1288,6 @@
                 <w:right w:val="nil"/>
                 <w:between w:val="nil"/>
               </w:pBdr>
-              <w:spacing w:after="0" w:line="240" w:lineRule="auto"/>
               <w:rPr>
                 <w:rFonts w:ascii="Arial" w:eastAsia="Arial" w:hAnsi="Arial" w:cs="Arial"/>
                 <w:color w:val="000000"/>
@@ -1347,7 +1304,6 @@
                 <w:right w:val="nil"/>
                 <w:between w:val="nil"/>
               </w:pBdr>
-              <w:spacing w:after="0" w:line="240" w:lineRule="auto"/>
               <w:rPr>
                 <w:rFonts w:ascii="Arial" w:eastAsia="Arial" w:hAnsi="Arial" w:cs="Arial"/>
                 <w:color w:val="000000"/>
@@ -1364,7 +1320,6 @@
                 <w:right w:val="nil"/>
                 <w:between w:val="nil"/>
               </w:pBdr>
-              <w:spacing w:after="0" w:line="240" w:lineRule="auto"/>
               <w:rPr>
                 <w:rFonts w:ascii="Arial" w:eastAsia="Arial" w:hAnsi="Arial" w:cs="Arial"/>
                 <w:color w:val="000000"/>
@@ -1381,7 +1336,6 @@
                 <w:right w:val="nil"/>
                 <w:between w:val="nil"/>
               </w:pBdr>
-              <w:spacing w:after="0" w:line="240" w:lineRule="auto"/>
               <w:rPr>
                 <w:rFonts w:ascii="Arial" w:eastAsia="Arial" w:hAnsi="Arial" w:cs="Arial"/>
                 <w:color w:val="000000"/>
@@ -1398,7 +1352,6 @@
                 <w:right w:val="nil"/>
                 <w:between w:val="nil"/>
               </w:pBdr>
-              <w:spacing w:after="0" w:line="240" w:lineRule="auto"/>
               <w:rPr>
                 <w:rFonts w:ascii="Arial" w:eastAsia="Arial" w:hAnsi="Arial" w:cs="Arial"/>
                 <w:color w:val="000000"/>
@@ -1415,7 +1368,6 @@
                 <w:right w:val="nil"/>
                 <w:between w:val="nil"/>
               </w:pBdr>
-              <w:spacing w:after="0" w:line="240" w:lineRule="auto"/>
               <w:rPr>
                 <w:rFonts w:ascii="Arial" w:eastAsia="Arial" w:hAnsi="Arial" w:cs="Arial"/>
                 <w:color w:val="000000"/>
@@ -1432,7 +1384,22 @@
                 <w:right w:val="nil"/>
                 <w:between w:val="nil"/>
               </w:pBdr>
-              <w:spacing w:after="0" w:line="240" w:lineRule="auto"/>
+              <w:rPr>
+                <w:rFonts w:ascii="Arial" w:eastAsia="Arial" w:hAnsi="Arial" w:cs="Arial"/>
+                <w:color w:val="000000"/>
+              </w:rPr>
+            </w:pPr>
+          </w:p>
+          <w:p>
+            <w:pPr>
+              <w:widowControl w:val="0"/>
+              <w:pBdr>
+                <w:top w:val="nil"/>
+                <w:left w:val="nil"/>
+                <w:bottom w:val="nil"/>
+                <w:right w:val="nil"/>
+                <w:between w:val="nil"/>
+              </w:pBdr>
               <w:rPr>
                 <w:rFonts w:ascii="Arial" w:eastAsia="Arial" w:hAnsi="Arial" w:cs="Arial"/>
                 <w:color w:val="000000"/>
@@ -1441,7 +1408,7 @@
           </w:p>
           <w:tbl>
             <w:tblPr>
-              <w:tblStyle w:val="a6"/>
+              <w:tblStyle w:val="afa"/>
               <w:tblW w:w="8838" w:type="dxa"/>
               <w:tblInd w:w="0" w:type="dxa"/>
               <w:tblLayout w:type="fixed"/>
@@ -1462,7 +1429,6 @@
                 </w:tcPr>
                 <w:p>
                   <w:pPr>
-                    <w:spacing w:after="0" w:line="240" w:lineRule="auto"/>
                     <w:jc w:val="both"/>
                     <w:rPr>
                       <w:rFonts w:ascii="Arial" w:eastAsia="Arial" w:hAnsi="Arial" w:cs="Arial"/>
@@ -1478,7 +1444,6 @@
                 </w:tcPr>
                 <w:p>
                   <w:pPr>
-                    <w:spacing w:after="0" w:line="240" w:lineRule="auto"/>
                     <w:jc w:val="both"/>
                     <w:rPr>
                       <w:rFonts w:ascii="Arial" w:eastAsia="Arial" w:hAnsi="Arial" w:cs="Arial"/>
@@ -1489,7 +1454,6 @@
                 </w:p>
                 <w:p>
                   <w:pPr>
-                    <w:spacing w:after="0" w:line="240" w:lineRule="auto"/>
                     <w:jc w:val="both"/>
                     <w:rPr>
                       <w:rFonts w:ascii="Arial" w:eastAsia="Arial" w:hAnsi="Arial" w:cs="Arial"/>
@@ -1508,7 +1472,6 @@
                 </w:p>
                 <w:p>
                   <w:pPr>
-                    <w:spacing w:after="0" w:line="240" w:lineRule="auto"/>
                     <w:jc w:val="both"/>
                     <w:rPr>
                       <w:rFonts w:ascii="Arial" w:eastAsia="Arial" w:hAnsi="Arial" w:cs="Arial"/>
@@ -1519,7 +1482,6 @@
                 </w:p>
                 <w:p>
                   <w:pPr>
-                    <w:spacing w:after="0" w:line="240" w:lineRule="auto"/>
                     <w:jc w:val="both"/>
                     <w:rPr>
                       <w:rFonts w:ascii="Arial" w:eastAsia="Arial" w:hAnsi="Arial" w:cs="Arial"/>
@@ -1530,7 +1492,6 @@
                 </w:p>
                 <w:p>
                   <w:pPr>
-                    <w:spacing w:after="0" w:line="240" w:lineRule="auto"/>
                     <w:rPr>
                       <w:rFonts w:ascii="Arial" w:eastAsia="Arial" w:hAnsi="Arial" w:cs="Arial"/>
                       <w:color w:val="000000"/>
@@ -1543,61 +1504,7 @@
                       <w:smallCaps/>
                       <w:color w:val="000000"/>
                     </w:rPr>
-                    <w:t xml:space="preserve">PR-IP-GIV-01 PROCEDIMIENTO CREACIÓN, </w:t>
-                  </w:r>
-                  <w:r>
-                    <w:rPr>
-                      <w:rFonts w:ascii="Arial" w:eastAsia="Arial" w:hAnsi="Arial" w:cs="Arial"/>
-                      <w:b/>
-                      <w:smallCaps/>
-                      <w:color w:val="000000"/>
-                    </w:rPr>
-                    <w:t>FORMULACIÓN Y</w:t>
-                  </w:r>
-                  <w:r>
-                    <w:rPr>
-                      <w:rFonts w:ascii="Arial" w:eastAsia="Arial" w:hAnsi="Arial" w:cs="Arial"/>
-                      <w:b/>
-                      <w:smallCaps/>
-                      <w:color w:val="000000"/>
-                    </w:rPr>
-                    <w:t xml:space="preserve"> VINCULACIÓN D</w:t>
-                  </w:r>
-                  <w:r>
-                    <w:rPr>
-                      <w:rFonts w:ascii="Arial" w:eastAsia="Arial" w:hAnsi="Arial" w:cs="Arial"/>
-                      <w:b/>
-                      <w:smallCaps/>
-                      <w:color w:val="000000"/>
-                    </w:rPr>
-                    <w:t xml:space="preserve">E </w:t>
-                  </w:r>
-                  <w:r>
-                    <w:rPr>
-                      <w:rFonts w:ascii="Arial" w:eastAsia="Arial" w:hAnsi="Arial" w:cs="Arial"/>
-                      <w:b/>
-                      <w:smallCaps/>
-                      <w:color w:val="000000"/>
-                    </w:rPr>
-                    <w:t xml:space="preserve">SEMILLEROS </w:t>
-                  </w:r>
-                  <w:r>
-                    <w:rPr>
-                      <w:rFonts w:ascii="Arial" w:eastAsia="Arial" w:hAnsi="Arial" w:cs="Arial"/>
-                      <w:b/>
-                      <w:smallCaps/>
-                      <w:color w:val="000000"/>
-                    </w:rPr>
-                    <w:t>DE</w:t>
-                  </w:r>
-                  <w:r>
-                    <w:rPr>
-                      <w:rFonts w:ascii="Arial" w:eastAsia="Arial" w:hAnsi="Arial" w:cs="Arial"/>
-                      <w:b/>
-                      <w:smallCaps/>
-                      <w:color w:val="000000"/>
-                    </w:rPr>
-                    <w:t xml:space="preserve"> INVESTIGACIÓN</w:t>
+                    <w:t>PR-IP-GIV-01 PROCEDIMIENTO CREACIÓN, FORMULACIÓN Y VINCULACIÓN DE SEMILLEROS DE INVESTIGACIÓN</w:t>
                   </w:r>
                 </w:p>
               </w:tc>
@@ -1605,7 +1512,6 @@
           </w:tbl>
           <w:p>
             <w:pPr>
-              <w:spacing w:after="0" w:line="240" w:lineRule="auto"/>
               <w:jc w:val="both"/>
               <w:rPr>
                 <w:rFonts w:ascii="Arial" w:eastAsia="Arial" w:hAnsi="Arial" w:cs="Arial"/>
@@ -1626,7 +1532,6 @@
           </w:tcPr>
           <w:p>
             <w:pPr>
-              <w:spacing w:after="0" w:line="240" w:lineRule="auto"/>
               <w:jc w:val="both"/>
               <w:rPr>
                 <w:rFonts w:ascii="Arial" w:eastAsia="Arial" w:hAnsi="Arial" w:cs="Arial"/>
@@ -1654,7 +1559,7 @@
     </w:p>
     <w:tbl>
       <w:tblPr>
-        <w:tblStyle w:val="a7"/>
+        <w:tblStyle w:val="afb"/>
         <w:tblW w:w="8828" w:type="dxa"/>
         <w:tblInd w:w="0" w:type="dxa"/>
         <w:tblBorders>
@@ -1790,19 +1695,9 @@
               <w:rPr>
                 <w:rFonts w:ascii="Arial" w:eastAsia="Arial" w:hAnsi="Arial" w:cs="Arial"/>
                 <w:b/>
-                <w:bCs/>
-                <w:color w:val="000000"/>
-              </w:rPr>
-              <w:t xml:space="preserve">1.Verificar el </w:t>
-            </w:r>
-            <w:r>
-              <w:rPr>
-                <w:rFonts w:ascii="Arial" w:eastAsia="Arial" w:hAnsi="Arial" w:cs="Arial"/>
-                <w:b/>
-                <w:bCs/>
-                <w:color w:val="000000"/>
-              </w:rPr>
-              <w:t>plan de actividades del semillerista</w:t>
+                <w:color w:val="000000"/>
+              </w:rPr>
+              <w:t>1.Verificar el plan de actividades del semillerista</w:t>
             </w:r>
             <w:r>
               <w:rPr>
@@ -1900,27 +1795,16 @@
               <w:rPr>
                 <w:rFonts w:ascii="Arial" w:eastAsia="Arial" w:hAnsi="Arial" w:cs="Arial"/>
                 <w:b/>
-                <w:bCs/>
-                <w:color w:val="000000"/>
-              </w:rPr>
-            </w:pPr>
-            <w:r>
-              <w:rPr>
-                <w:rFonts w:ascii="Arial" w:eastAsia="Arial" w:hAnsi="Arial" w:cs="Arial"/>
-                <w:b/>
-                <w:bCs/>
-                <w:color w:val="000000"/>
-              </w:rPr>
-              <w:t>2. Realizar la carta de Aval de ingreso del semillerista</w:t>
-            </w:r>
-            <w:r>
-              <w:rPr>
-                <w:rFonts w:ascii="Arial" w:eastAsia="Arial" w:hAnsi="Arial" w:cs="Arial"/>
-                <w:b/>
-                <w:bCs/>
-                <w:color w:val="000000"/>
-              </w:rPr>
-              <w:t>.</w:t>
+                <w:color w:val="000000"/>
+              </w:rPr>
+            </w:pPr>
+            <w:r>
+              <w:rPr>
+                <w:rFonts w:ascii="Arial" w:eastAsia="Arial" w:hAnsi="Arial" w:cs="Arial"/>
+                <w:b/>
+                <w:color w:val="000000"/>
+              </w:rPr>
+              <w:t>2. Realizar la carta de Aval de ingreso del semillerista.</w:t>
             </w:r>
           </w:p>
           <w:p>
@@ -1945,14 +1829,7 @@
                 <w:rFonts w:ascii="Arial" w:eastAsia="Arial" w:hAnsi="Arial" w:cs="Arial"/>
                 <w:color w:val="000000"/>
               </w:rPr>
-              <w:t>Una vez verificada la existencia e idoneidad del plan de actividades y el cronograma se emitirá por parte del líder de semillero la carta aval de ingreso del semillerista</w:t>
-            </w:r>
-            <w:r>
-              <w:rPr>
-                <w:rFonts w:ascii="Arial" w:eastAsia="Arial" w:hAnsi="Arial" w:cs="Arial"/>
-                <w:color w:val="000000"/>
-              </w:rPr>
-              <w:t>.</w:t>
+              <w:t>Una vez verificada la existencia e idoneidad del plan de actividades y el cronograma se emitirá por parte del líder de semillero la carta aval de ingreso del semillerista.</w:t>
             </w:r>
           </w:p>
           <w:p>
@@ -1980,13 +1857,7 @@
               <w:rPr>
                 <w:rFonts w:ascii="Arial" w:eastAsia="Arial" w:hAnsi="Arial" w:cs="Arial"/>
               </w:rPr>
-              <w:t xml:space="preserve">Carta de aval </w:t>
-            </w:r>
-            <w:r>
-              <w:rPr>
-                <w:rFonts w:ascii="Arial" w:eastAsia="Arial" w:hAnsi="Arial" w:cs="Arial"/>
-              </w:rPr>
-              <w:t xml:space="preserve">de ingreso del semillerista </w:t>
+              <w:t xml:space="preserve">Carta de aval de ingreso del semillerista </w:t>
             </w:r>
           </w:p>
         </w:tc>
@@ -2014,10 +1885,10 @@
             </w:pPr>
             <w:r>
               <w:rPr>
-                <w:rFonts w:ascii="Arial" w:hAnsi="Arial" w:cs="Arial"/>
-                <w:color w:val="000000"/>
-              </w:rPr>
-              <w:t>Dirección de investigación</w:t>
+                <w:rFonts w:ascii="Arial" w:eastAsia="Arial" w:hAnsi="Arial" w:cs="Arial"/>
+                <w:color w:val="000000"/>
+              </w:rPr>
+              <w:t>Coordinador de investigación y proyección social.</w:t>
             </w:r>
           </w:p>
         </w:tc>
@@ -2036,7 +1907,6 @@
               <w:rPr>
                 <w:rFonts w:ascii="Arial" w:eastAsia="Arial" w:hAnsi="Arial" w:cs="Arial"/>
                 <w:b/>
-                <w:bCs/>
               </w:rPr>
               <w:t>3.Registrar el aval firmado por el líder del semillero</w:t>
             </w:r>
@@ -2066,7 +1936,7 @@
               <w:rPr>
                 <w:rFonts w:ascii="Arial" w:eastAsia="Arial" w:hAnsi="Arial" w:cs="Arial"/>
               </w:rPr>
-              <w:t>El aval firmado por el líder de semillero será tramitado por la dirección de investigación quien deberá brindar por escrito la respuesta de ingreso al semillero, con el fin de tener trazabilidad del proceso</w:t>
+              <w:t xml:space="preserve">El aval firmado por el líder de semillero será tramitado por la dirección de investigación quien deberá brindar por escrito la respuesta de ingreso al semillero, con el fin de tener trazabilidad del proceso, posteriormente se procederá con la notificación a los directores de programa </w:t>
             </w:r>
           </w:p>
         </w:tc>
@@ -2113,10 +1983,10 @@
             </w:pPr>
             <w:r>
               <w:rPr>
-                <w:rFonts w:ascii="Arial" w:hAnsi="Arial" w:cs="Arial"/>
-                <w:color w:val="000000"/>
-              </w:rPr>
-              <w:t>Dirección de investigación</w:t>
+                <w:rFonts w:ascii="Arial" w:eastAsia="Arial" w:hAnsi="Arial" w:cs="Arial"/>
+                <w:color w:val="000000"/>
+              </w:rPr>
+              <w:t>Coordinador de investigación y proyección social.</w:t>
             </w:r>
           </w:p>
         </w:tc>
@@ -2144,37 +2014,9 @@
               <w:rPr>
                 <w:rFonts w:ascii="Arial" w:eastAsia="Arial" w:hAnsi="Arial" w:cs="Arial"/>
                 <w:b/>
-                <w:bCs/>
-                <w:color w:val="000000"/>
-              </w:rPr>
-              <w:t>4.</w:t>
-            </w:r>
-            <w:r>
-              <w:rPr>
-                <w:rFonts w:ascii="Arial" w:eastAsia="Arial" w:hAnsi="Arial" w:cs="Arial"/>
-                <w:b/>
-                <w:bCs/>
-                <w:color w:val="000000"/>
-              </w:rPr>
-              <w:t xml:space="preserve"> Verific</w:t>
-            </w:r>
-            <w:r>
-              <w:rPr>
-                <w:rFonts w:ascii="Arial" w:eastAsia="Arial" w:hAnsi="Arial" w:cs="Arial"/>
-                <w:b/>
-                <w:bCs/>
-                <w:color w:val="000000"/>
-              </w:rPr>
-              <w:t>ar el</w:t>
-            </w:r>
-            <w:r>
-              <w:rPr>
-                <w:rFonts w:ascii="Arial" w:eastAsia="Arial" w:hAnsi="Arial" w:cs="Arial"/>
-                <w:b/>
-                <w:bCs/>
-                <w:color w:val="000000"/>
-              </w:rPr>
-              <w:t xml:space="preserve"> cumplimiento de los productos</w:t>
+                <w:color w:val="000000"/>
+              </w:rPr>
+              <w:t>4. Verificar el cumplimiento de los productos</w:t>
             </w:r>
             <w:r>
               <w:rPr>
@@ -2260,7 +2102,7 @@
             </w:pPr>
             <w:r>
               <w:rPr>
-                <w:rFonts w:ascii="Arial" w:hAnsi="Arial" w:cs="Arial"/>
+                <w:rFonts w:ascii="Arial" w:eastAsia="Arial" w:hAnsi="Arial" w:cs="Arial"/>
                 <w:color w:val="000000"/>
               </w:rPr>
               <w:t>Dirección de investigación</w:t>
@@ -2293,34 +2135,23 @@
               <w:rPr>
                 <w:rFonts w:ascii="Arial" w:eastAsia="Arial" w:hAnsi="Arial" w:cs="Arial"/>
                 <w:b/>
-                <w:bCs/>
-                <w:color w:val="000000"/>
-              </w:rPr>
-            </w:pPr>
-            <w:r>
-              <w:rPr>
-                <w:rFonts w:ascii="Arial" w:eastAsia="Arial" w:hAnsi="Arial" w:cs="Arial"/>
-                <w:b/>
-                <w:bCs/>
-              </w:rPr>
-              <w:t xml:space="preserve">5.  </w:t>
-            </w:r>
-            <w:r>
-              <w:rPr>
-                <w:rFonts w:ascii="Arial" w:eastAsia="Arial" w:hAnsi="Arial" w:cs="Arial"/>
-                <w:b/>
-                <w:bCs/>
-              </w:rPr>
-              <w:t xml:space="preserve">Realizar la </w:t>
-            </w:r>
-            <w:r>
-              <w:rPr>
-                <w:rFonts w:ascii="Arial" w:eastAsia="Arial" w:hAnsi="Arial" w:cs="Arial"/>
-                <w:b/>
-                <w:bCs/>
-                <w:color w:val="000000"/>
-              </w:rPr>
-              <w:t>Emisión de paz y salvo.</w:t>
+                <w:color w:val="000000"/>
+              </w:rPr>
+            </w:pPr>
+            <w:r>
+              <w:rPr>
+                <w:rFonts w:ascii="Arial" w:eastAsia="Arial" w:hAnsi="Arial" w:cs="Arial"/>
+                <w:b/>
+              </w:rPr>
+              <w:t>5.  Realizar la emisión</w:t>
+            </w:r>
+            <w:r>
+              <w:rPr>
+                <w:rFonts w:ascii="Arial" w:eastAsia="Arial" w:hAnsi="Arial" w:cs="Arial"/>
+                <w:b/>
+                <w:color w:val="000000"/>
+              </w:rPr>
+              <w:t xml:space="preserve"> de paz y salvo.</w:t>
             </w:r>
           </w:p>
           <w:p>
@@ -2341,11 +2172,35 @@
             </w:pPr>
             <w:r>
               <w:rPr>
-                <w:rFonts w:ascii="Arial" w:hAnsi="Arial" w:cs="Arial"/>
+                <w:rFonts w:ascii="Arial" w:eastAsia="Arial" w:hAnsi="Arial" w:cs="Arial"/>
                 <w:color w:val="000000"/>
               </w:rPr>
               <w:lastRenderedPageBreak/>
               <w:t>Si se cumple a cabalidad, se emitirá la correspondiente paz y salvo para el cierre de actividades del semillerista.</w:t>
+            </w:r>
+          </w:p>
+          <w:p>
+            <w:pPr>
+              <w:pBdr>
+                <w:top w:val="nil"/>
+                <w:left w:val="nil"/>
+                <w:bottom w:val="nil"/>
+                <w:right w:val="nil"/>
+                <w:between w:val="nil"/>
+              </w:pBdr>
+              <w:spacing w:after="160" w:line="259" w:lineRule="auto"/>
+              <w:jc w:val="both"/>
+              <w:rPr>
+                <w:rFonts w:ascii="Arial" w:eastAsia="Arial" w:hAnsi="Arial" w:cs="Arial"/>
+                <w:color w:val="000000"/>
+              </w:rPr>
+            </w:pPr>
+            <w:r>
+              <w:rPr>
+                <w:rFonts w:ascii="Arial" w:eastAsia="Arial" w:hAnsi="Arial" w:cs="Arial"/>
+                <w:color w:val="000000"/>
+              </w:rPr>
+              <w:t>Fin del procedimiento.</w:t>
             </w:r>
           </w:p>
           <w:p>
@@ -2397,7 +2252,7 @@
     </w:p>
     <w:tbl>
       <w:tblPr>
-        <w:tblStyle w:val="a8"/>
+        <w:tblStyle w:val="afc"/>
         <w:tblW w:w="8838" w:type="dxa"/>
         <w:tblInd w:w="0" w:type="dxa"/>
         <w:tblLayout w:type="fixed"/>
@@ -2414,7 +2269,6 @@
           </w:tcPr>
           <w:p>
             <w:pPr>
-              <w:spacing w:after="0" w:line="240" w:lineRule="auto"/>
               <w:jc w:val="both"/>
               <w:rPr>
                 <w:rFonts w:ascii="Arial" w:eastAsia="Arial" w:hAnsi="Arial" w:cs="Arial"/>
@@ -2435,7 +2289,6 @@
           </w:tcPr>
           <w:p>
             <w:pPr>
-              <w:spacing w:after="0" w:line="240" w:lineRule="auto"/>
               <w:jc w:val="both"/>
               <w:rPr>
                 <w:rFonts w:ascii="Arial" w:eastAsia="Arial" w:hAnsi="Arial" w:cs="Arial"/>
@@ -2445,7 +2298,6 @@
           </w:p>
           <w:p>
             <w:pPr>
-              <w:spacing w:after="0" w:line="240" w:lineRule="auto"/>
               <w:jc w:val="both"/>
               <w:rPr>
                 <w:rFonts w:ascii="Arial" w:eastAsia="Arial" w:hAnsi="Arial" w:cs="Arial"/>
@@ -2455,8 +2307,8 @@
           </w:p>
           <w:tbl>
             <w:tblPr>
-              <w:tblStyle w:val="a9"/>
-              <w:tblW w:w="8822" w:type="dxa"/>
+              <w:tblStyle w:val="afd"/>
+              <w:tblW w:w="8820" w:type="dxa"/>
               <w:tblInd w:w="0" w:type="dxa"/>
               <w:tblBorders>
                 <w:top w:val="single" w:sz="6" w:space="0" w:color="000000"/>
@@ -2468,13 +2320,13 @@
               <w:tblLook w:val="0400" w:firstRow="0" w:lastRow="0" w:firstColumn="0" w:lastColumn="0" w:noHBand="0" w:noVBand="1"/>
             </w:tblPr>
             <w:tblGrid>
-              <w:gridCol w:w="2645"/>
-              <w:gridCol w:w="6177"/>
+              <w:gridCol w:w="1590"/>
+              <w:gridCol w:w="7230"/>
             </w:tblGrid>
             <w:tr>
               <w:tc>
                 <w:tcPr>
-                  <w:tcW w:w="8822" w:type="dxa"/>
+                  <w:tcW w:w="8820" w:type="dxa"/>
                   <w:gridSpan w:val="2"/>
                   <w:tcBorders>
                     <w:top w:val="single" w:sz="6" w:space="0" w:color="000000"/>
@@ -2487,7 +2339,6 @@
                 </w:tcPr>
                 <w:p>
                   <w:pPr>
-                    <w:spacing w:after="0" w:line="240" w:lineRule="auto"/>
                     <w:jc w:val="center"/>
                     <w:rPr>
                       <w:rFonts w:ascii="Arial" w:eastAsia="Arial" w:hAnsi="Arial" w:cs="Arial"/>
@@ -2511,7 +2362,7 @@
             <w:tr>
               <w:tc>
                 <w:tcPr>
-                  <w:tcW w:w="2645" w:type="dxa"/>
+                  <w:tcW w:w="1590" w:type="dxa"/>
                   <w:tcBorders>
                     <w:top w:val="single" w:sz="6" w:space="0" w:color="000000"/>
                     <w:left w:val="single" w:sz="6" w:space="0" w:color="000000"/>
@@ -2523,7 +2374,6 @@
                 </w:tcPr>
                 <w:p>
                   <w:pPr>
-                    <w:spacing w:after="0" w:line="240" w:lineRule="auto"/>
                     <w:jc w:val="center"/>
                     <w:rPr>
                       <w:rFonts w:ascii="Arial" w:eastAsia="Arial" w:hAnsi="Arial" w:cs="Arial"/>
@@ -2545,7 +2395,7 @@
               </w:tc>
               <w:tc>
                 <w:tcPr>
-                  <w:tcW w:w="6177" w:type="dxa"/>
+                  <w:tcW w:w="7230" w:type="dxa"/>
                   <w:tcBorders>
                     <w:top w:val="single" w:sz="6" w:space="0" w:color="000000"/>
                     <w:left w:val="single" w:sz="6" w:space="0" w:color="000000"/>
@@ -2557,7 +2407,6 @@
                 </w:tcPr>
                 <w:p>
                   <w:pPr>
-                    <w:spacing w:after="0" w:line="240" w:lineRule="auto"/>
                     <w:jc w:val="center"/>
                     <w:rPr>
                       <w:rFonts w:ascii="Arial" w:eastAsia="Arial" w:hAnsi="Arial" w:cs="Arial"/>
@@ -2581,7 +2430,7 @@
             <w:tr>
               <w:tc>
                 <w:tcPr>
-                  <w:tcW w:w="2645" w:type="dxa"/>
+                  <w:tcW w:w="1590" w:type="dxa"/>
                   <w:tcBorders>
                     <w:top w:val="single" w:sz="6" w:space="0" w:color="000000"/>
                     <w:left w:val="single" w:sz="6" w:space="0" w:color="000000"/>
@@ -2592,18 +2441,23 @@
                 </w:tcPr>
                 <w:p>
                   <w:pPr>
-                    <w:spacing w:after="0" w:line="240" w:lineRule="auto"/>
-                    <w:jc w:val="center"/>
                     <w:rPr>
                       <w:rFonts w:ascii="Arial" w:eastAsia="Arial" w:hAnsi="Arial" w:cs="Arial"/>
                       <w:color w:val="000000"/>
                     </w:rPr>
                   </w:pPr>
+                  <w:r>
+                    <w:rPr>
+                      <w:rFonts w:ascii="Arial" w:eastAsia="Arial" w:hAnsi="Arial" w:cs="Arial"/>
+                      <w:smallCaps/>
+                    </w:rPr>
+                    <w:t>PR-IP-GIV-01</w:t>
+                  </w:r>
                 </w:p>
               </w:tc>
               <w:tc>
                 <w:tcPr>
-                  <w:tcW w:w="6177" w:type="dxa"/>
+                  <w:tcW w:w="7230" w:type="dxa"/>
                   <w:tcBorders>
                     <w:top w:val="single" w:sz="6" w:space="0" w:color="000000"/>
                     <w:left w:val="single" w:sz="6" w:space="0" w:color="000000"/>
@@ -2614,412 +2468,38 @@
                 </w:tcPr>
                 <w:p>
                   <w:pPr>
-                    <w:widowControl w:val="0"/>
-                    <w:pBdr>
-                      <w:top w:val="nil"/>
-                      <w:left w:val="nil"/>
-                      <w:bottom w:val="nil"/>
-                      <w:right w:val="nil"/>
-                      <w:between w:val="nil"/>
-                    </w:pBdr>
-                    <w:spacing w:after="0" w:line="276" w:lineRule="auto"/>
+                    <w:jc w:val="both"/>
                     <w:rPr>
                       <w:rFonts w:ascii="Arial" w:eastAsia="Arial" w:hAnsi="Arial" w:cs="Arial"/>
                       <w:color w:val="000000"/>
                     </w:rPr>
                   </w:pPr>
-                </w:p>
-                <w:tbl>
-                  <w:tblPr>
-                    <w:tblStyle w:val="aa"/>
-                    <w:tblW w:w="6147" w:type="dxa"/>
-                    <w:tblInd w:w="0" w:type="dxa"/>
-                    <w:tblLayout w:type="fixed"/>
-                    <w:tblLook w:val="0400" w:firstRow="0" w:lastRow="0" w:firstColumn="0" w:lastColumn="0" w:noHBand="0" w:noVBand="1"/>
-                  </w:tblPr>
-                  <w:tblGrid>
-                    <w:gridCol w:w="81"/>
-                    <w:gridCol w:w="6066"/>
-                  </w:tblGrid>
-                  <w:tr>
-                    <w:tc>
-                      <w:tcPr>
-                        <w:tcW w:w="81" w:type="dxa"/>
-                        <w:vAlign w:val="center"/>
-                      </w:tcPr>
-                      <w:p>
-                        <w:pPr>
-                          <w:spacing w:after="0" w:line="240" w:lineRule="auto"/>
-                          <w:jc w:val="center"/>
-                          <w:rPr>
-                            <w:rFonts w:ascii="Arial" w:eastAsia="Arial" w:hAnsi="Arial" w:cs="Arial"/>
-                            <w:color w:val="000000"/>
-                          </w:rPr>
-                        </w:pPr>
-                      </w:p>
-                    </w:tc>
-                    <w:tc>
-                      <w:tcPr>
-                        <w:tcW w:w="6066" w:type="dxa"/>
-                        <w:vAlign w:val="center"/>
-                      </w:tcPr>
-                      <w:p>
-                        <w:pPr>
-                          <w:spacing w:after="0" w:line="240" w:lineRule="auto"/>
-                          <w:jc w:val="both"/>
-                          <w:rPr>
-                            <w:rFonts w:ascii="Arial" w:eastAsia="Arial" w:hAnsi="Arial" w:cs="Arial"/>
-                            <w:color w:val="000000"/>
-                          </w:rPr>
-                        </w:pPr>
-                      </w:p>
-                    </w:tc>
-                  </w:tr>
-                </w:tbl>
-                <w:p>
-                  <w:pPr>
-                    <w:spacing w:after="0" w:line="240" w:lineRule="auto"/>
-                    <w:jc w:val="both"/>
+                  <w:r>
                     <w:rPr>
                       <w:rFonts w:ascii="Arial" w:eastAsia="Arial" w:hAnsi="Arial" w:cs="Arial"/>
-                      <w:color w:val="000000"/>
-                    </w:rPr>
-                  </w:pPr>
-                </w:p>
-              </w:tc>
-            </w:tr>
-            <w:tr>
-              <w:tc>
-                <w:tcPr>
-                  <w:tcW w:w="2645" w:type="dxa"/>
-                  <w:tcBorders>
-                    <w:top w:val="single" w:sz="6" w:space="0" w:color="000000"/>
-                    <w:left w:val="single" w:sz="6" w:space="0" w:color="000000"/>
-                    <w:bottom w:val="single" w:sz="6" w:space="0" w:color="000000"/>
-                    <w:right w:val="single" w:sz="6" w:space="0" w:color="000000"/>
-                  </w:tcBorders>
-                  <w:vAlign w:val="center"/>
-                </w:tcPr>
-                <w:p>
-                  <w:pPr>
-                    <w:spacing w:after="0" w:line="240" w:lineRule="auto"/>
-                    <w:jc w:val="center"/>
+                    </w:rPr>
+                    <w:t xml:space="preserve">Creación, </w:t>
+                  </w:r>
+                  <w:proofErr w:type="gramStart"/>
+                  <w:r>
                     <w:rPr>
                       <w:rFonts w:ascii="Arial" w:eastAsia="Arial" w:hAnsi="Arial" w:cs="Arial"/>
-                      <w:color w:val="000000"/>
-                    </w:rPr>
-                  </w:pPr>
-                </w:p>
-              </w:tc>
-              <w:tc>
-                <w:tcPr>
-                  <w:tcW w:w="6177" w:type="dxa"/>
-                  <w:tcBorders>
-                    <w:top w:val="single" w:sz="6" w:space="0" w:color="000000"/>
-                    <w:left w:val="single" w:sz="6" w:space="0" w:color="000000"/>
-                    <w:bottom w:val="single" w:sz="6" w:space="0" w:color="000000"/>
-                    <w:right w:val="single" w:sz="6" w:space="0" w:color="000000"/>
-                  </w:tcBorders>
-                  <w:vAlign w:val="center"/>
-                </w:tcPr>
-                <w:p>
-                  <w:pPr>
-                    <w:widowControl w:val="0"/>
-                    <w:pBdr>
-                      <w:top w:val="nil"/>
-                      <w:left w:val="nil"/>
-                      <w:bottom w:val="nil"/>
-                      <w:right w:val="nil"/>
-                      <w:between w:val="nil"/>
-                    </w:pBdr>
-                    <w:spacing w:after="0" w:line="276" w:lineRule="auto"/>
+                    </w:rPr>
+                    <w:t>formulación  y</w:t>
+                  </w:r>
+                  <w:proofErr w:type="gramEnd"/>
+                  <w:r>
                     <w:rPr>
                       <w:rFonts w:ascii="Arial" w:eastAsia="Arial" w:hAnsi="Arial" w:cs="Arial"/>
-                      <w:color w:val="000000"/>
-                    </w:rPr>
-                  </w:pPr>
-                </w:p>
-                <w:tbl>
-                  <w:tblPr>
-                    <w:tblStyle w:val="ab"/>
-                    <w:tblW w:w="6147" w:type="dxa"/>
-                    <w:tblInd w:w="0" w:type="dxa"/>
-                    <w:tblLayout w:type="fixed"/>
-                    <w:tblLook w:val="0400" w:firstRow="0" w:lastRow="0" w:firstColumn="0" w:lastColumn="0" w:noHBand="0" w:noVBand="1"/>
-                  </w:tblPr>
-                  <w:tblGrid>
-                    <w:gridCol w:w="81"/>
-                    <w:gridCol w:w="6066"/>
-                  </w:tblGrid>
-                  <w:tr>
-                    <w:tc>
-                      <w:tcPr>
-                        <w:tcW w:w="81" w:type="dxa"/>
-                        <w:vAlign w:val="center"/>
-                      </w:tcPr>
-                      <w:p>
-                        <w:pPr>
-                          <w:spacing w:after="0" w:line="240" w:lineRule="auto"/>
-                          <w:jc w:val="center"/>
-                          <w:rPr>
-                            <w:rFonts w:ascii="Arial" w:eastAsia="Arial" w:hAnsi="Arial" w:cs="Arial"/>
-                            <w:color w:val="000000"/>
-                          </w:rPr>
-                        </w:pPr>
-                      </w:p>
-                    </w:tc>
-                    <w:tc>
-                      <w:tcPr>
-                        <w:tcW w:w="6066" w:type="dxa"/>
-                        <w:vAlign w:val="center"/>
-                      </w:tcPr>
-                      <w:p>
-                        <w:pPr>
-                          <w:spacing w:after="0" w:line="240" w:lineRule="auto"/>
-                          <w:jc w:val="both"/>
-                          <w:rPr>
-                            <w:rFonts w:ascii="Arial" w:eastAsia="Arial" w:hAnsi="Arial" w:cs="Arial"/>
-                            <w:color w:val="000000"/>
-                          </w:rPr>
-                        </w:pPr>
-                      </w:p>
-                    </w:tc>
-                  </w:tr>
-                </w:tbl>
-                <w:p>
-                  <w:pPr>
-                    <w:spacing w:after="0" w:line="240" w:lineRule="auto"/>
-                    <w:rPr>
-                      <w:rFonts w:ascii="Arial" w:eastAsia="Arial" w:hAnsi="Arial" w:cs="Arial"/>
-                      <w:color w:val="000000"/>
-                    </w:rPr>
-                  </w:pPr>
-                </w:p>
-              </w:tc>
-            </w:tr>
-            <w:tr>
-              <w:tc>
-                <w:tcPr>
-                  <w:tcW w:w="2645" w:type="dxa"/>
-                  <w:tcBorders>
-                    <w:top w:val="single" w:sz="6" w:space="0" w:color="000000"/>
-                    <w:left w:val="single" w:sz="6" w:space="0" w:color="000000"/>
-                    <w:bottom w:val="single" w:sz="6" w:space="0" w:color="000000"/>
-                    <w:right w:val="single" w:sz="6" w:space="0" w:color="000000"/>
-                  </w:tcBorders>
-                  <w:vAlign w:val="center"/>
-                </w:tcPr>
-                <w:p>
-                  <w:pPr>
-                    <w:spacing w:after="0" w:line="240" w:lineRule="auto"/>
-                    <w:jc w:val="center"/>
-                    <w:rPr>
-                      <w:rFonts w:ascii="Arial" w:eastAsia="Arial" w:hAnsi="Arial" w:cs="Arial"/>
-                      <w:color w:val="000000"/>
-                    </w:rPr>
-                  </w:pPr>
-                </w:p>
-              </w:tc>
-              <w:tc>
-                <w:tcPr>
-                  <w:tcW w:w="6177" w:type="dxa"/>
-                  <w:tcBorders>
-                    <w:top w:val="single" w:sz="6" w:space="0" w:color="000000"/>
-                    <w:left w:val="single" w:sz="6" w:space="0" w:color="000000"/>
-                    <w:bottom w:val="single" w:sz="6" w:space="0" w:color="000000"/>
-                    <w:right w:val="single" w:sz="6" w:space="0" w:color="000000"/>
-                  </w:tcBorders>
-                  <w:vAlign w:val="center"/>
-                </w:tcPr>
-                <w:p>
-                  <w:pPr>
-                    <w:widowControl w:val="0"/>
-                    <w:pBdr>
-                      <w:top w:val="nil"/>
-                      <w:left w:val="nil"/>
-                      <w:bottom w:val="nil"/>
-                      <w:right w:val="nil"/>
-                      <w:between w:val="nil"/>
-                    </w:pBdr>
-                    <w:spacing w:after="0" w:line="276" w:lineRule="auto"/>
-                    <w:rPr>
-                      <w:rFonts w:ascii="Arial" w:eastAsia="Arial" w:hAnsi="Arial" w:cs="Arial"/>
-                      <w:color w:val="000000"/>
-                    </w:rPr>
-                  </w:pPr>
-                </w:p>
-                <w:tbl>
-                  <w:tblPr>
-                    <w:tblStyle w:val="ac"/>
-                    <w:tblW w:w="6147" w:type="dxa"/>
-                    <w:tblInd w:w="0" w:type="dxa"/>
-                    <w:tblLayout w:type="fixed"/>
-                    <w:tblLook w:val="0400" w:firstRow="0" w:lastRow="0" w:firstColumn="0" w:lastColumn="0" w:noHBand="0" w:noVBand="1"/>
-                  </w:tblPr>
-                  <w:tblGrid>
-                    <w:gridCol w:w="81"/>
-                    <w:gridCol w:w="6066"/>
-                  </w:tblGrid>
-                  <w:tr>
-                    <w:tc>
-                      <w:tcPr>
-                        <w:tcW w:w="81" w:type="dxa"/>
-                        <w:vAlign w:val="center"/>
-                      </w:tcPr>
-                      <w:p>
-                        <w:pPr>
-                          <w:spacing w:after="0" w:line="240" w:lineRule="auto"/>
-                          <w:jc w:val="center"/>
-                          <w:rPr>
-                            <w:rFonts w:ascii="Arial" w:eastAsia="Arial" w:hAnsi="Arial" w:cs="Arial"/>
-                            <w:color w:val="000000"/>
-                          </w:rPr>
-                        </w:pPr>
-                      </w:p>
-                    </w:tc>
-                    <w:tc>
-                      <w:tcPr>
-                        <w:tcW w:w="6066" w:type="dxa"/>
-                        <w:vAlign w:val="center"/>
-                      </w:tcPr>
-                      <w:p>
-                        <w:pPr>
-                          <w:spacing w:after="0" w:line="240" w:lineRule="auto"/>
-                          <w:jc w:val="both"/>
-                          <w:rPr>
-                            <w:rFonts w:ascii="Arial" w:eastAsia="Arial" w:hAnsi="Arial" w:cs="Arial"/>
-                            <w:color w:val="000000"/>
-                          </w:rPr>
-                        </w:pPr>
-                      </w:p>
-                    </w:tc>
-                  </w:tr>
-                </w:tbl>
-                <w:p>
-                  <w:pPr>
-                    <w:spacing w:after="0" w:line="240" w:lineRule="auto"/>
-                    <w:rPr>
-                      <w:rFonts w:ascii="Arial" w:eastAsia="Arial" w:hAnsi="Arial" w:cs="Arial"/>
-                      <w:color w:val="000000"/>
-                    </w:rPr>
-                  </w:pPr>
-                </w:p>
-              </w:tc>
-            </w:tr>
-            <w:tr>
-              <w:tc>
-                <w:tcPr>
-                  <w:tcW w:w="2645" w:type="dxa"/>
-                  <w:tcBorders>
-                    <w:top w:val="single" w:sz="6" w:space="0" w:color="000000"/>
-                    <w:left w:val="single" w:sz="6" w:space="0" w:color="000000"/>
-                    <w:bottom w:val="single" w:sz="6" w:space="0" w:color="000000"/>
-                    <w:right w:val="single" w:sz="6" w:space="0" w:color="000000"/>
-                  </w:tcBorders>
-                  <w:vAlign w:val="center"/>
-                </w:tcPr>
-                <w:p>
-                  <w:pPr>
-                    <w:spacing w:after="0" w:line="240" w:lineRule="auto"/>
-                    <w:jc w:val="center"/>
-                    <w:rPr>
-                      <w:rFonts w:ascii="Arial" w:eastAsia="Arial" w:hAnsi="Arial" w:cs="Arial"/>
-                      <w:color w:val="000000"/>
-                    </w:rPr>
-                  </w:pPr>
-                </w:p>
-              </w:tc>
-              <w:tc>
-                <w:tcPr>
-                  <w:tcW w:w="6177" w:type="dxa"/>
-                  <w:tcBorders>
-                    <w:top w:val="single" w:sz="6" w:space="0" w:color="000000"/>
-                    <w:left w:val="single" w:sz="6" w:space="0" w:color="000000"/>
-                    <w:bottom w:val="single" w:sz="6" w:space="0" w:color="000000"/>
-                    <w:right w:val="single" w:sz="6" w:space="0" w:color="000000"/>
-                  </w:tcBorders>
-                  <w:vAlign w:val="center"/>
-                </w:tcPr>
-                <w:p>
-                  <w:pPr>
-                    <w:widowControl w:val="0"/>
-                    <w:pBdr>
-                      <w:top w:val="nil"/>
-                      <w:left w:val="nil"/>
-                      <w:bottom w:val="nil"/>
-                      <w:right w:val="nil"/>
-                      <w:between w:val="nil"/>
-                    </w:pBdr>
-                    <w:spacing w:after="0" w:line="276" w:lineRule="auto"/>
-                    <w:rPr>
-                      <w:rFonts w:ascii="Arial" w:eastAsia="Arial" w:hAnsi="Arial" w:cs="Arial"/>
-                      <w:color w:val="000000"/>
-                    </w:rPr>
-                  </w:pPr>
-                </w:p>
-                <w:tbl>
-                  <w:tblPr>
-                    <w:tblStyle w:val="ad"/>
-                    <w:tblW w:w="6147" w:type="dxa"/>
-                    <w:tblInd w:w="0" w:type="dxa"/>
-                    <w:tblLayout w:type="fixed"/>
-                    <w:tblLook w:val="0400" w:firstRow="0" w:lastRow="0" w:firstColumn="0" w:lastColumn="0" w:noHBand="0" w:noVBand="1"/>
-                  </w:tblPr>
-                  <w:tblGrid>
-                    <w:gridCol w:w="81"/>
-                    <w:gridCol w:w="6066"/>
-                  </w:tblGrid>
-                  <w:tr>
-                    <w:tc>
-                      <w:tcPr>
-                        <w:tcW w:w="81" w:type="dxa"/>
-                        <w:vAlign w:val="center"/>
-                      </w:tcPr>
-                      <w:p>
-                        <w:pPr>
-                          <w:spacing w:after="0" w:line="240" w:lineRule="auto"/>
-                          <w:jc w:val="center"/>
-                          <w:rPr>
-                            <w:rFonts w:ascii="Arial" w:eastAsia="Arial" w:hAnsi="Arial" w:cs="Arial"/>
-                            <w:color w:val="000000"/>
-                          </w:rPr>
-                        </w:pPr>
-                      </w:p>
-                    </w:tc>
-                    <w:tc>
-                      <w:tcPr>
-                        <w:tcW w:w="6066" w:type="dxa"/>
-                        <w:vAlign w:val="center"/>
-                      </w:tcPr>
-                      <w:p>
-                        <w:pPr>
-                          <w:spacing w:after="0" w:line="240" w:lineRule="auto"/>
-                          <w:jc w:val="both"/>
-                          <w:rPr>
-                            <w:rFonts w:ascii="Arial" w:eastAsia="Arial" w:hAnsi="Arial" w:cs="Arial"/>
-                            <w:color w:val="000000"/>
-                          </w:rPr>
-                        </w:pPr>
-                      </w:p>
-                    </w:tc>
-                  </w:tr>
-                </w:tbl>
-                <w:p>
-                  <w:pPr>
-                    <w:spacing w:after="0" w:line="240" w:lineRule="auto"/>
-                    <w:jc w:val="center"/>
-                    <w:rPr>
-                      <w:rFonts w:ascii="Arial" w:eastAsia="Arial" w:hAnsi="Arial" w:cs="Arial"/>
-                      <w:color w:val="000000"/>
-                    </w:rPr>
-                  </w:pPr>
+                    </w:rPr>
+                    <w:t xml:space="preserve"> vinculación de grupos de investigación. </w:t>
+                  </w:r>
                 </w:p>
               </w:tc>
             </w:tr>
           </w:tbl>
           <w:p>
             <w:pPr>
-              <w:spacing w:after="0" w:line="240" w:lineRule="auto"/>
               <w:jc w:val="both"/>
               <w:rPr>
                 <w:rFonts w:ascii="Arial" w:eastAsia="Arial" w:hAnsi="Arial" w:cs="Arial"/>
@@ -3029,7 +2509,6 @@
           </w:p>
           <w:p>
             <w:pPr>
-              <w:spacing w:after="0" w:line="240" w:lineRule="auto"/>
               <w:jc w:val="both"/>
               <w:rPr>
                 <w:rFonts w:ascii="Arial" w:eastAsia="Arial" w:hAnsi="Arial" w:cs="Arial"/>
@@ -3039,7 +2518,6 @@
           </w:p>
           <w:p>
             <w:pPr>
-              <w:spacing w:after="0" w:line="240" w:lineRule="auto"/>
               <w:jc w:val="both"/>
               <w:rPr>
                 <w:rFonts w:ascii="Arial" w:eastAsia="Arial" w:hAnsi="Arial" w:cs="Arial"/>
@@ -3049,7 +2527,6 @@
           </w:p>
           <w:p>
             <w:pPr>
-              <w:spacing w:after="0" w:line="240" w:lineRule="auto"/>
               <w:jc w:val="both"/>
               <w:rPr>
                 <w:rFonts w:ascii="Arial" w:eastAsia="Arial" w:hAnsi="Arial" w:cs="Arial"/>
@@ -3079,7 +2556,7 @@
     </w:p>
     <w:tbl>
       <w:tblPr>
-        <w:tblStyle w:val="ae"/>
+        <w:tblStyle w:val="afe"/>
         <w:tblW w:w="8822" w:type="dxa"/>
         <w:tblInd w:w="0" w:type="dxa"/>
         <w:tblBorders>
@@ -3111,7 +2588,6 @@
           </w:tcPr>
           <w:p>
             <w:pPr>
-              <w:spacing w:after="0" w:line="240" w:lineRule="auto"/>
               <w:jc w:val="center"/>
               <w:rPr>
                 <w:rFonts w:ascii="Arial" w:eastAsia="Arial" w:hAnsi="Arial" w:cs="Arial"/>
@@ -3145,7 +2621,6 @@
           </w:tcPr>
           <w:p>
             <w:pPr>
-              <w:spacing w:after="0" w:line="240" w:lineRule="auto"/>
               <w:jc w:val="center"/>
               <w:rPr>
                 <w:rFonts w:ascii="Arial" w:eastAsia="Arial" w:hAnsi="Arial" w:cs="Arial"/>
@@ -3179,7 +2654,6 @@
           </w:tcPr>
           <w:p>
             <w:pPr>
-              <w:spacing w:after="0" w:line="240" w:lineRule="auto"/>
               <w:jc w:val="center"/>
               <w:rPr>
                 <w:rFonts w:ascii="Arial" w:eastAsia="Arial" w:hAnsi="Arial" w:cs="Arial"/>
@@ -3214,7 +2688,6 @@
           </w:tcPr>
           <w:p>
             <w:pPr>
-              <w:spacing w:after="0" w:line="240" w:lineRule="auto"/>
               <w:jc w:val="center"/>
               <w:rPr>
                 <w:rFonts w:ascii="Arial" w:eastAsia="Arial" w:hAnsi="Arial" w:cs="Arial"/>
@@ -3243,7 +2716,6 @@
           </w:tcPr>
           <w:p>
             <w:pPr>
-              <w:spacing w:after="0" w:line="240" w:lineRule="auto"/>
               <w:jc w:val="center"/>
               <w:rPr>
                 <w:rFonts w:ascii="Arial" w:eastAsia="Arial" w:hAnsi="Arial" w:cs="Arial"/>
@@ -3255,7 +2727,39 @@
                 <w:rFonts w:ascii="Arial" w:eastAsia="Arial" w:hAnsi="Arial" w:cs="Arial"/>
                 <w:color w:val="000000"/>
               </w:rPr>
-              <w:t>13/10/2023</w:t>
+              <w:t>1</w:t>
+            </w:r>
+            <w:r>
+              <w:rPr>
+                <w:rFonts w:ascii="Arial" w:eastAsia="Arial" w:hAnsi="Arial" w:cs="Arial"/>
+              </w:rPr>
+              <w:t>4</w:t>
+            </w:r>
+            <w:r>
+              <w:rPr>
+                <w:rFonts w:ascii="Arial" w:eastAsia="Arial" w:hAnsi="Arial" w:cs="Arial"/>
+                <w:color w:val="000000"/>
+              </w:rPr>
+              <w:t>/1</w:t>
+            </w:r>
+            <w:r>
+              <w:rPr>
+                <w:rFonts w:ascii="Arial" w:eastAsia="Arial" w:hAnsi="Arial" w:cs="Arial"/>
+              </w:rPr>
+              <w:t>1</w:t>
+            </w:r>
+            <w:r>
+              <w:rPr>
+                <w:rFonts w:ascii="Arial" w:eastAsia="Arial" w:hAnsi="Arial" w:cs="Arial"/>
+                <w:color w:val="000000"/>
+              </w:rPr>
+              <w:t>/202</w:t>
+            </w:r>
+            <w:r>
+              <w:rPr>
+                <w:rFonts w:ascii="Arial" w:eastAsia="Arial" w:hAnsi="Arial" w:cs="Arial"/>
+              </w:rPr>
+              <w:t>4</w:t>
             </w:r>
           </w:p>
         </w:tc>
@@ -3280,7 +2784,7 @@
                 <w:right w:val="nil"/>
                 <w:between w:val="nil"/>
               </w:pBdr>
-              <w:spacing w:after="0" w:line="276" w:lineRule="auto"/>
+              <w:spacing w:line="276" w:lineRule="auto"/>
               <w:rPr>
                 <w:rFonts w:ascii="Arial" w:eastAsia="Arial" w:hAnsi="Arial" w:cs="Arial"/>
                 <w:color w:val="000000"/>
@@ -3289,7 +2793,7 @@
           </w:p>
           <w:tbl>
             <w:tblPr>
-              <w:tblStyle w:val="af"/>
+              <w:tblStyle w:val="aff"/>
               <w:tblW w:w="6145" w:type="dxa"/>
               <w:tblInd w:w="0" w:type="dxa"/>
               <w:tblLayout w:type="fixed"/>
@@ -3307,7 +2811,6 @@
                 </w:tcPr>
                 <w:p>
                   <w:pPr>
-                    <w:spacing w:after="0" w:line="240" w:lineRule="auto"/>
                     <w:jc w:val="center"/>
                     <w:rPr>
                       <w:rFonts w:ascii="Arial" w:eastAsia="Arial" w:hAnsi="Arial" w:cs="Arial"/>
@@ -3323,7 +2826,6 @@
                 </w:tcPr>
                 <w:p>
                   <w:pPr>
-                    <w:spacing w:after="0" w:line="240" w:lineRule="auto"/>
                     <w:jc w:val="both"/>
                     <w:rPr>
                       <w:rFonts w:ascii="Arial" w:eastAsia="Arial" w:hAnsi="Arial" w:cs="Arial"/>
@@ -3343,7 +2845,6 @@
           </w:tbl>
           <w:p>
             <w:pPr>
-              <w:spacing w:after="0" w:line="240" w:lineRule="auto"/>
               <w:jc w:val="both"/>
               <w:rPr>
                 <w:rFonts w:ascii="Arial" w:eastAsia="Arial" w:hAnsi="Arial" w:cs="Arial"/>
@@ -3373,7 +2874,7 @@
     </w:p>
     <w:tbl>
       <w:tblPr>
-        <w:tblStyle w:val="af0"/>
+        <w:tblStyle w:val="aff0"/>
         <w:tblW w:w="8822" w:type="dxa"/>
         <w:tblInd w:w="0" w:type="dxa"/>
         <w:tblBorders>
@@ -3405,7 +2906,6 @@
           </w:tcPr>
           <w:p>
             <w:pPr>
-              <w:spacing w:after="0" w:line="240" w:lineRule="auto"/>
               <w:jc w:val="center"/>
               <w:rPr>
                 <w:rFonts w:ascii="Arial" w:eastAsia="Arial" w:hAnsi="Arial" w:cs="Arial"/>
@@ -3439,7 +2939,6 @@
           </w:tcPr>
           <w:p>
             <w:pPr>
-              <w:spacing w:after="0" w:line="240" w:lineRule="auto"/>
               <w:jc w:val="center"/>
               <w:rPr>
                 <w:rFonts w:ascii="Arial" w:eastAsia="Arial" w:hAnsi="Arial" w:cs="Arial"/>
@@ -3473,7 +2972,6 @@
           </w:tcPr>
           <w:p>
             <w:pPr>
-              <w:spacing w:after="0" w:line="240" w:lineRule="auto"/>
               <w:jc w:val="center"/>
               <w:rPr>
                 <w:rFonts w:ascii="Arial" w:eastAsia="Arial" w:hAnsi="Arial" w:cs="Arial"/>
@@ -3507,26 +3005,15 @@
           </w:tcPr>
           <w:p>
             <w:pPr>
-              <w:widowControl w:val="0"/>
-              <w:pBdr>
-                <w:top w:val="nil"/>
-                <w:left w:val="nil"/>
-                <w:bottom w:val="nil"/>
-                <w:right w:val="nil"/>
-                <w:between w:val="nil"/>
-              </w:pBdr>
-              <w:spacing w:after="0" w:line="276" w:lineRule="auto"/>
-              <w:rPr>
-                <w:rFonts w:ascii="Arial" w:eastAsia="Arial" w:hAnsi="Arial" w:cs="Arial"/>
-                <w:b/>
-                <w:smallCaps/>
-                <w:color w:val="000000"/>
+              <w:pStyle w:val="Sinespaciado"/>
+              <w:rPr>
+                <w:rFonts w:ascii="Arial" w:hAnsi="Arial" w:cs="Arial"/>
               </w:rPr>
             </w:pPr>
           </w:p>
           <w:tbl>
             <w:tblPr>
-              <w:tblStyle w:val="af1"/>
+              <w:tblStyle w:val="aff1"/>
               <w:tblW w:w="2790" w:type="dxa"/>
               <w:tblInd w:w="0" w:type="dxa"/>
               <w:tblLayout w:type="fixed"/>
@@ -3544,18 +3031,18 @@
                 </w:tcPr>
                 <w:p>
                   <w:pPr>
-                    <w:spacing w:after="0" w:line="240" w:lineRule="auto"/>
-                    <w:jc w:val="both"/>
-                    <w:rPr>
-                      <w:rFonts w:ascii="Arial" w:eastAsia="Arial" w:hAnsi="Arial" w:cs="Arial"/>
-                      <w:color w:val="000000"/>
+                    <w:pStyle w:val="Sinespaciado"/>
+                    <w:rPr>
+                      <w:rFonts w:ascii="Arial" w:hAnsi="Arial" w:cs="Arial"/>
+                      <w:b/>
+                      <w:bCs/>
                     </w:rPr>
                   </w:pPr>
                   <w:r>
                     <w:rPr>
-                      <w:rFonts w:ascii="Arial" w:eastAsia="Arial" w:hAnsi="Arial" w:cs="Arial"/>
+                      <w:rFonts w:ascii="Arial" w:hAnsi="Arial" w:cs="Arial"/>
                       <w:b/>
-                      <w:color w:val="000000"/>
+                      <w:bCs/>
                     </w:rPr>
                     <w:t>Nombre:</w:t>
                   </w:r>
@@ -3568,19 +3055,24 @@
                 </w:tcPr>
                 <w:p>
                   <w:pPr>
-                    <w:spacing w:after="0" w:line="240" w:lineRule="auto"/>
-                    <w:jc w:val="both"/>
-                    <w:rPr>
-                      <w:rFonts w:ascii="Arial" w:eastAsia="Arial" w:hAnsi="Arial" w:cs="Arial"/>
-                      <w:color w:val="000000"/>
+                    <w:pStyle w:val="Sinespaciado"/>
+                    <w:rPr>
+                      <w:rFonts w:ascii="Arial" w:hAnsi="Arial" w:cs="Arial"/>
+                    </w:rPr>
+                  </w:pPr>
+                </w:p>
+                <w:p>
+                  <w:pPr>
+                    <w:pStyle w:val="Sinespaciado"/>
+                    <w:rPr>
+                      <w:rFonts w:ascii="Arial" w:hAnsi="Arial" w:cs="Arial"/>
                     </w:rPr>
                   </w:pPr>
                   <w:r>
                     <w:rPr>
-                      <w:rFonts w:ascii="Arial" w:eastAsia="Arial" w:hAnsi="Arial" w:cs="Arial"/>
-                      <w:color w:val="000000"/>
-                    </w:rPr>
-                    <w:t>Cristian Guillermo Velandia</w:t>
+                      <w:rFonts w:ascii="Arial" w:hAnsi="Arial" w:cs="Arial"/>
+                    </w:rPr>
+                    <w:t xml:space="preserve">Daniela Torres Torres </w:t>
                   </w:r>
                 </w:p>
               </w:tc>
@@ -3593,18 +3085,18 @@
                 </w:tcPr>
                 <w:p>
                   <w:pPr>
-                    <w:spacing w:after="0" w:line="240" w:lineRule="auto"/>
-                    <w:jc w:val="both"/>
-                    <w:rPr>
-                      <w:rFonts w:ascii="Arial" w:eastAsia="Arial" w:hAnsi="Arial" w:cs="Arial"/>
-                      <w:color w:val="000000"/>
+                    <w:pStyle w:val="Sinespaciado"/>
+                    <w:rPr>
+                      <w:rFonts w:ascii="Arial" w:hAnsi="Arial" w:cs="Arial"/>
+                      <w:b/>
+                      <w:bCs/>
                     </w:rPr>
                   </w:pPr>
                   <w:r>
                     <w:rPr>
-                      <w:rFonts w:ascii="Arial" w:eastAsia="Arial" w:hAnsi="Arial" w:cs="Arial"/>
+                      <w:rFonts w:ascii="Arial" w:hAnsi="Arial" w:cs="Arial"/>
                       <w:b/>
-                      <w:color w:val="000000"/>
+                      <w:bCs/>
                     </w:rPr>
                     <w:t>Cargo:</w:t>
                   </w:r>
@@ -3617,17 +3109,14 @@
                 </w:tcPr>
                 <w:p>
                   <w:pPr>
-                    <w:spacing w:after="0" w:line="240" w:lineRule="auto"/>
-                    <w:jc w:val="both"/>
-                    <w:rPr>
-                      <w:rFonts w:ascii="Arial" w:eastAsia="Arial" w:hAnsi="Arial" w:cs="Arial"/>
-                      <w:color w:val="000000"/>
+                    <w:pStyle w:val="Sinespaciado"/>
+                    <w:rPr>
+                      <w:rFonts w:ascii="Arial" w:hAnsi="Arial" w:cs="Arial"/>
                     </w:rPr>
                   </w:pPr>
                   <w:r>
                     <w:rPr>
-                      <w:rFonts w:ascii="Arial" w:eastAsia="Arial" w:hAnsi="Arial" w:cs="Arial"/>
-                      <w:color w:val="000000"/>
+                      <w:rFonts w:ascii="Arial" w:hAnsi="Arial" w:cs="Arial"/>
                     </w:rPr>
                     <w:t>Aprendiz</w:t>
                   </w:r>
@@ -3642,18 +3131,18 @@
                 </w:tcPr>
                 <w:p>
                   <w:pPr>
-                    <w:spacing w:after="0" w:line="240" w:lineRule="auto"/>
-                    <w:jc w:val="both"/>
-                    <w:rPr>
-                      <w:rFonts w:ascii="Arial" w:eastAsia="Arial" w:hAnsi="Arial" w:cs="Arial"/>
-                      <w:color w:val="000000"/>
+                    <w:pStyle w:val="Sinespaciado"/>
+                    <w:rPr>
+                      <w:rFonts w:ascii="Arial" w:hAnsi="Arial" w:cs="Arial"/>
+                      <w:b/>
+                      <w:bCs/>
                     </w:rPr>
                   </w:pPr>
                   <w:r>
                     <w:rPr>
-                      <w:rFonts w:ascii="Arial" w:eastAsia="Arial" w:hAnsi="Arial" w:cs="Arial"/>
+                      <w:rFonts w:ascii="Arial" w:hAnsi="Arial" w:cs="Arial"/>
                       <w:b/>
-                      <w:color w:val="000000"/>
+                      <w:bCs/>
                     </w:rPr>
                     <w:t>Fecha:</w:t>
                   </w:r>
@@ -3666,19 +3155,16 @@
                 </w:tcPr>
                 <w:p>
                   <w:pPr>
-                    <w:spacing w:after="0" w:line="240" w:lineRule="auto"/>
-                    <w:jc w:val="both"/>
-                    <w:rPr>
-                      <w:rFonts w:ascii="Arial" w:eastAsia="Arial" w:hAnsi="Arial" w:cs="Arial"/>
-                      <w:color w:val="000000"/>
+                    <w:pStyle w:val="Sinespaciado"/>
+                    <w:rPr>
+                      <w:rFonts w:ascii="Arial" w:hAnsi="Arial" w:cs="Arial"/>
                     </w:rPr>
                   </w:pPr>
                   <w:r>
                     <w:rPr>
-                      <w:rFonts w:ascii="Arial" w:eastAsia="Arial" w:hAnsi="Arial" w:cs="Arial"/>
-                      <w:color w:val="000000"/>
-                    </w:rPr>
-                    <w:t>13/10/2023</w:t>
+                      <w:rFonts w:ascii="Arial" w:hAnsi="Arial" w:cs="Arial"/>
+                    </w:rPr>
+                    <w:t>14/11/2024</w:t>
                   </w:r>
                 </w:p>
               </w:tc>
@@ -3686,11 +3172,9 @@
           </w:tbl>
           <w:p>
             <w:pPr>
-              <w:spacing w:after="0" w:line="240" w:lineRule="auto"/>
-              <w:jc w:val="both"/>
-              <w:rPr>
-                <w:rFonts w:ascii="Arial" w:eastAsia="Arial" w:hAnsi="Arial" w:cs="Arial"/>
-                <w:color w:val="000000"/>
+              <w:pStyle w:val="Sinespaciado"/>
+              <w:rPr>
+                <w:rFonts w:ascii="Arial" w:hAnsi="Arial" w:cs="Arial"/>
               </w:rPr>
             </w:pPr>
           </w:p>
@@ -3707,84 +3191,86 @@
           </w:tcPr>
           <w:p>
             <w:pPr>
-              <w:widowControl w:val="0"/>
-              <w:pBdr>
-                <w:top w:val="nil"/>
-                <w:left w:val="nil"/>
-                <w:bottom w:val="nil"/>
-                <w:right w:val="nil"/>
-                <w:between w:val="nil"/>
-              </w:pBdr>
-              <w:spacing w:after="0" w:line="276" w:lineRule="auto"/>
-              <w:rPr>
-                <w:rFonts w:ascii="Arial" w:eastAsia="Arial" w:hAnsi="Arial" w:cs="Arial"/>
-                <w:color w:val="000000"/>
+              <w:pStyle w:val="Sinespaciado"/>
+              <w:rPr>
+                <w:rFonts w:ascii="Arial" w:hAnsi="Arial" w:cs="Arial"/>
               </w:rPr>
             </w:pPr>
           </w:p>
           <w:tbl>
             <w:tblPr>
-              <w:tblStyle w:val="af2"/>
-              <w:tblW w:w="2791" w:type="dxa"/>
+              <w:tblStyle w:val="aff2"/>
+              <w:tblW w:w="2874" w:type="dxa"/>
               <w:tblInd w:w="0" w:type="dxa"/>
               <w:tblLayout w:type="fixed"/>
               <w:tblLook w:val="0400" w:firstRow="0" w:lastRow="0" w:firstColumn="0" w:lastColumn="0" w:noHBand="0" w:noVBand="1"/>
             </w:tblPr>
             <w:tblGrid>
-              <w:gridCol w:w="980"/>
-              <w:gridCol w:w="1811"/>
+              <w:gridCol w:w="1009"/>
+              <w:gridCol w:w="1865"/>
             </w:tblGrid>
             <w:tr>
+              <w:trPr>
+                <w:trHeight w:val="787"/>
+              </w:trPr>
               <w:tc>
                 <w:tcPr>
-                  <w:tcW w:w="980" w:type="dxa"/>
+                  <w:tcW w:w="1009" w:type="dxa"/>
                   <w:vAlign w:val="center"/>
                 </w:tcPr>
                 <w:p>
                   <w:pPr>
-                    <w:spacing w:after="0" w:line="240" w:lineRule="auto"/>
-                    <w:jc w:val="both"/>
-                    <w:rPr>
-                      <w:rFonts w:ascii="Arial" w:eastAsia="Arial" w:hAnsi="Arial" w:cs="Arial"/>
-                      <w:color w:val="000000"/>
+                    <w:pStyle w:val="Sinespaciado"/>
+                    <w:rPr>
+                      <w:rFonts w:ascii="Arial" w:hAnsi="Arial" w:cs="Arial"/>
                     </w:rPr>
                   </w:pPr>
                   <w:r>
                     <w:rPr>
-                      <w:rFonts w:ascii="Arial" w:eastAsia="Arial" w:hAnsi="Arial" w:cs="Arial"/>
+                      <w:rFonts w:ascii="Arial" w:hAnsi="Arial" w:cs="Arial"/>
                       <w:b/>
-                      <w:color w:val="000000"/>
-                    </w:rPr>
-                    <w:t>Nombre:</w:t>
+                      <w:bCs/>
+                    </w:rPr>
+                    <w:t>Nombre</w:t>
+                  </w:r>
+                  <w:r>
+                    <w:rPr>
+                      <w:rFonts w:ascii="Arial" w:hAnsi="Arial" w:cs="Arial"/>
+                    </w:rPr>
+                    <w:t>:</w:t>
                   </w:r>
                 </w:p>
               </w:tc>
               <w:tc>
                 <w:tcPr>
-                  <w:tcW w:w="1811" w:type="dxa"/>
+                  <w:tcW w:w="1865" w:type="dxa"/>
                   <w:vAlign w:val="center"/>
                 </w:tcPr>
                 <w:p>
                   <w:pPr>
-                    <w:spacing w:after="0" w:line="240" w:lineRule="auto"/>
-                    <w:jc w:val="both"/>
-                    <w:rPr>
-                      <w:rFonts w:ascii="Arial" w:eastAsia="Arial" w:hAnsi="Arial" w:cs="Arial"/>
-                      <w:color w:val="000000"/>
+                    <w:pStyle w:val="Sinespaciado"/>
+                    <w:rPr>
+                      <w:rFonts w:ascii="Arial" w:hAnsi="Arial" w:cs="Arial"/>
+                    </w:rPr>
+                  </w:pPr>
+                </w:p>
+                <w:p>
+                  <w:pPr>
+                    <w:pStyle w:val="Sinespaciado"/>
+                    <w:rPr>
+                      <w:rFonts w:ascii="Arial" w:hAnsi="Arial" w:cs="Arial"/>
                     </w:rPr>
                   </w:pPr>
                   <w:r>
                     <w:rPr>
-                      <w:rFonts w:ascii="Arial" w:eastAsia="Arial" w:hAnsi="Arial" w:cs="Arial"/>
-                      <w:color w:val="000000"/>
+                      <w:rFonts w:ascii="Arial" w:hAnsi="Arial" w:cs="Arial"/>
                     </w:rPr>
                     <w:t xml:space="preserve">Martha Esperanza </w:t>
                   </w:r>
                   <w:proofErr w:type="spellStart"/>
                   <w:r>
                     <w:rPr>
-                      <w:rFonts w:ascii="Arial" w:eastAsia="Arial" w:hAnsi="Arial" w:cs="Arial"/>
-                      <w:color w:val="000000"/>
+                      <w:rFonts w:ascii="Arial" w:hAnsi="Arial" w:cs="Arial"/>
                     </w:rPr>
                     <w:t>Rodriguez</w:t>
                   </w:r>
@@ -3793,25 +3279,28 @@
               </w:tc>
             </w:tr>
             <w:tr>
+              <w:trPr>
+                <w:trHeight w:val="593"/>
+              </w:trPr>
               <w:tc>
                 <w:tcPr>
-                  <w:tcW w:w="980" w:type="dxa"/>
+                  <w:tcW w:w="1009" w:type="dxa"/>
                   <w:vAlign w:val="center"/>
                 </w:tcPr>
                 <w:p>
                   <w:pPr>
-                    <w:spacing w:after="0" w:line="240" w:lineRule="auto"/>
-                    <w:jc w:val="both"/>
-                    <w:rPr>
-                      <w:rFonts w:ascii="Arial" w:eastAsia="Arial" w:hAnsi="Arial" w:cs="Arial"/>
-                      <w:color w:val="000000"/>
+                    <w:pStyle w:val="Sinespaciado"/>
+                    <w:rPr>
+                      <w:rFonts w:ascii="Arial" w:hAnsi="Arial" w:cs="Arial"/>
+                      <w:b/>
+                      <w:bCs/>
                     </w:rPr>
                   </w:pPr>
                   <w:r>
                     <w:rPr>
-                      <w:rFonts w:ascii="Arial" w:eastAsia="Arial" w:hAnsi="Arial" w:cs="Arial"/>
+                      <w:rFonts w:ascii="Arial" w:hAnsi="Arial" w:cs="Arial"/>
                       <w:b/>
-                      <w:color w:val="000000"/>
+                      <w:bCs/>
                     </w:rPr>
                     <w:t>Cargo:</w:t>
                   </w:r>
@@ -3819,22 +3308,19 @@
               </w:tc>
               <w:tc>
                 <w:tcPr>
-                  <w:tcW w:w="1811" w:type="dxa"/>
+                  <w:tcW w:w="1865" w:type="dxa"/>
                   <w:vAlign w:val="center"/>
                 </w:tcPr>
                 <w:p>
                   <w:pPr>
-                    <w:spacing w:after="0" w:line="240" w:lineRule="auto"/>
-                    <w:jc w:val="both"/>
-                    <w:rPr>
-                      <w:rFonts w:ascii="Arial" w:eastAsia="Arial" w:hAnsi="Arial" w:cs="Arial"/>
-                      <w:color w:val="000000"/>
+                    <w:pStyle w:val="Sinespaciado"/>
+                    <w:rPr>
+                      <w:rFonts w:ascii="Arial" w:hAnsi="Arial" w:cs="Arial"/>
                     </w:rPr>
                   </w:pPr>
                   <w:r>
                     <w:rPr>
-                      <w:rFonts w:ascii="Arial" w:eastAsia="Arial" w:hAnsi="Arial" w:cs="Arial"/>
-                      <w:color w:val="000000"/>
+                      <w:rFonts w:ascii="Arial" w:hAnsi="Arial" w:cs="Arial"/>
                     </w:rPr>
                     <w:t>Calidad, Procesos y Riesgos</w:t>
                   </w:r>
@@ -3842,25 +3328,28 @@
               </w:tc>
             </w:tr>
             <w:tr>
+              <w:trPr>
+                <w:trHeight w:val="193"/>
+              </w:trPr>
               <w:tc>
                 <w:tcPr>
-                  <w:tcW w:w="980" w:type="dxa"/>
+                  <w:tcW w:w="1009" w:type="dxa"/>
                   <w:vAlign w:val="center"/>
                 </w:tcPr>
                 <w:p>
                   <w:pPr>
-                    <w:spacing w:after="0" w:line="240" w:lineRule="auto"/>
-                    <w:jc w:val="both"/>
-                    <w:rPr>
-                      <w:rFonts w:ascii="Arial" w:eastAsia="Arial" w:hAnsi="Arial" w:cs="Arial"/>
-                      <w:color w:val="000000"/>
+                    <w:pStyle w:val="Sinespaciado"/>
+                    <w:rPr>
+                      <w:rFonts w:ascii="Arial" w:hAnsi="Arial" w:cs="Arial"/>
+                      <w:b/>
+                      <w:bCs/>
                     </w:rPr>
                   </w:pPr>
                   <w:r>
                     <w:rPr>
-                      <w:rFonts w:ascii="Arial" w:eastAsia="Arial" w:hAnsi="Arial" w:cs="Arial"/>
+                      <w:rFonts w:ascii="Arial" w:hAnsi="Arial" w:cs="Arial"/>
                       <w:b/>
-                      <w:color w:val="000000"/>
+                      <w:bCs/>
                     </w:rPr>
                     <w:t>Fecha:</w:t>
                   </w:r>
@@ -3868,24 +3357,21 @@
               </w:tc>
               <w:tc>
                 <w:tcPr>
-                  <w:tcW w:w="1811" w:type="dxa"/>
+                  <w:tcW w:w="1865" w:type="dxa"/>
                   <w:vAlign w:val="center"/>
                 </w:tcPr>
                 <w:p>
                   <w:pPr>
-                    <w:spacing w:after="0" w:line="240" w:lineRule="auto"/>
-                    <w:jc w:val="both"/>
-                    <w:rPr>
-                      <w:rFonts w:ascii="Arial" w:eastAsia="Arial" w:hAnsi="Arial" w:cs="Arial"/>
-                      <w:color w:val="000000"/>
+                    <w:pStyle w:val="Sinespaciado"/>
+                    <w:rPr>
+                      <w:rFonts w:ascii="Arial" w:hAnsi="Arial" w:cs="Arial"/>
                     </w:rPr>
                   </w:pPr>
                   <w:r>
                     <w:rPr>
-                      <w:rFonts w:ascii="Arial" w:eastAsia="Arial" w:hAnsi="Arial" w:cs="Arial"/>
-                      <w:color w:val="000000"/>
-                    </w:rPr>
-                    <w:t>13/10/2023</w:t>
+                      <w:rFonts w:ascii="Arial" w:hAnsi="Arial" w:cs="Arial"/>
+                    </w:rPr>
+                    <w:t>14/11/2024</w:t>
                   </w:r>
                 </w:p>
               </w:tc>
@@ -3893,11 +3379,9 @@
           </w:tbl>
           <w:p>
             <w:pPr>
-              <w:spacing w:after="0" w:line="240" w:lineRule="auto"/>
-              <w:jc w:val="both"/>
-              <w:rPr>
-                <w:rFonts w:ascii="Arial" w:eastAsia="Arial" w:hAnsi="Arial" w:cs="Arial"/>
-                <w:color w:val="000000"/>
+              <w:pStyle w:val="Sinespaciado"/>
+              <w:rPr>
+                <w:rFonts w:ascii="Arial" w:hAnsi="Arial" w:cs="Arial"/>
               </w:rPr>
             </w:pPr>
           </w:p>
@@ -3914,53 +3398,46 @@
           </w:tcPr>
           <w:p>
             <w:pPr>
-              <w:widowControl w:val="0"/>
-              <w:pBdr>
-                <w:top w:val="nil"/>
-                <w:left w:val="nil"/>
-                <w:bottom w:val="nil"/>
-                <w:right w:val="nil"/>
-                <w:between w:val="nil"/>
-              </w:pBdr>
-              <w:spacing w:after="0" w:line="276" w:lineRule="auto"/>
-              <w:rPr>
-                <w:rFonts w:ascii="Arial" w:eastAsia="Arial" w:hAnsi="Arial" w:cs="Arial"/>
-                <w:color w:val="000000"/>
+              <w:rPr>
+                <w:rFonts w:ascii="Arial" w:hAnsi="Arial" w:cs="Arial"/>
               </w:rPr>
             </w:pPr>
           </w:p>
           <w:tbl>
             <w:tblPr>
-              <w:tblStyle w:val="af3"/>
-              <w:tblW w:w="2791" w:type="dxa"/>
+              <w:tblStyle w:val="aff3"/>
+              <w:tblW w:w="2888" w:type="dxa"/>
               <w:tblInd w:w="0" w:type="dxa"/>
               <w:tblLayout w:type="fixed"/>
               <w:tblLook w:val="0400" w:firstRow="0" w:lastRow="0" w:firstColumn="0" w:lastColumn="0" w:noHBand="0" w:noVBand="1"/>
             </w:tblPr>
             <w:tblGrid>
-              <w:gridCol w:w="980"/>
-              <w:gridCol w:w="1811"/>
+              <w:gridCol w:w="1014"/>
+              <w:gridCol w:w="1874"/>
             </w:tblGrid>
             <w:tr>
+              <w:trPr>
+                <w:trHeight w:val="438"/>
+              </w:trPr>
               <w:tc>
                 <w:tcPr>
-                  <w:tcW w:w="980" w:type="dxa"/>
+                  <w:tcW w:w="1014" w:type="dxa"/>
                   <w:vAlign w:val="center"/>
                 </w:tcPr>
                 <w:p>
                   <w:pPr>
-                    <w:spacing w:after="0" w:line="240" w:lineRule="auto"/>
-                    <w:jc w:val="both"/>
-                    <w:rPr>
-                      <w:rFonts w:ascii="Arial" w:eastAsia="Arial" w:hAnsi="Arial" w:cs="Arial"/>
-                      <w:color w:val="000000"/>
+                    <w:pStyle w:val="Sinespaciado"/>
+                    <w:rPr>
+                      <w:rFonts w:ascii="Arial" w:hAnsi="Arial" w:cs="Arial"/>
+                      <w:b/>
+                      <w:bCs/>
                     </w:rPr>
                   </w:pPr>
                   <w:r>
                     <w:rPr>
-                      <w:rFonts w:ascii="Arial" w:eastAsia="Arial" w:hAnsi="Arial" w:cs="Arial"/>
+                      <w:rFonts w:ascii="Arial" w:hAnsi="Arial" w:cs="Arial"/>
                       <w:b/>
-                      <w:color w:val="000000"/>
+                      <w:bCs/>
                     </w:rPr>
                     <w:t>Nombre:</w:t>
                   </w:r>
@@ -3968,48 +3445,70 @@
               </w:tc>
               <w:tc>
                 <w:tcPr>
-                  <w:tcW w:w="1811" w:type="dxa"/>
+                  <w:tcW w:w="1874" w:type="dxa"/>
                   <w:vAlign w:val="center"/>
                 </w:tcPr>
                 <w:p>
                   <w:pPr>
-                    <w:spacing w:after="0" w:line="240" w:lineRule="auto"/>
-                    <w:jc w:val="both"/>
-                    <w:rPr>
-                      <w:rFonts w:ascii="Arial" w:eastAsia="Arial" w:hAnsi="Arial" w:cs="Arial"/>
-                      <w:color w:val="000000"/>
+                    <w:pStyle w:val="Sinespaciado"/>
+                    <w:rPr>
+                      <w:rFonts w:ascii="Arial" w:hAnsi="Arial" w:cs="Arial"/>
+                    </w:rPr>
+                  </w:pPr>
+                </w:p>
+                <w:p>
+                  <w:pPr>
+                    <w:pStyle w:val="Sinespaciado"/>
+                    <w:rPr>
+                      <w:rFonts w:ascii="Arial" w:hAnsi="Arial" w:cs="Arial"/>
                     </w:rPr>
                   </w:pPr>
                   <w:r>
                     <w:rPr>
-                      <w:rFonts w:ascii="Arial" w:eastAsia="Arial" w:hAnsi="Arial" w:cs="Arial"/>
-                      <w:color w:val="000000"/>
-                    </w:rPr>
-                    <w:t>Padre Hernando Jaramillo</w:t>
+                      <w:rFonts w:ascii="Arial" w:hAnsi="Arial" w:cs="Arial"/>
+                    </w:rPr>
+                    <w:t xml:space="preserve">Henry </w:t>
+                  </w:r>
+                  <w:proofErr w:type="spellStart"/>
+                  <w:r>
+                    <w:rPr>
+                      <w:rFonts w:ascii="Arial" w:hAnsi="Arial" w:cs="Arial"/>
+                    </w:rPr>
+                    <w:t>Lurbey</w:t>
+                  </w:r>
+                  <w:proofErr w:type="spellEnd"/>
+                  <w:r>
+                    <w:rPr>
+                      <w:rFonts w:ascii="Arial" w:hAnsi="Arial" w:cs="Arial"/>
+                    </w:rPr>
+                    <w:t xml:space="preserve"> Hueso </w:t>
                   </w:r>
                 </w:p>
               </w:tc>
             </w:tr>
             <w:tr>
+              <w:trPr>
+                <w:trHeight w:val="301"/>
+              </w:trPr>
               <w:tc>
                 <w:tcPr>
-                  <w:tcW w:w="980" w:type="dxa"/>
+                  <w:tcW w:w="1014" w:type="dxa"/>
                   <w:vAlign w:val="center"/>
                 </w:tcPr>
                 <w:p>
                   <w:pPr>
-                    <w:spacing w:after="0" w:line="240" w:lineRule="auto"/>
-                    <w:jc w:val="both"/>
-                    <w:rPr>
-                      <w:rFonts w:ascii="Arial" w:eastAsia="Arial" w:hAnsi="Arial" w:cs="Arial"/>
-                      <w:color w:val="000000"/>
+                    <w:pStyle w:val="Sinespaciado"/>
+                    <w:rPr>
+                      <w:rFonts w:ascii="Arial" w:hAnsi="Arial" w:cs="Arial"/>
+                      <w:b/>
+                      <w:bCs/>
                     </w:rPr>
                   </w:pPr>
                   <w:r>
                     <w:rPr>
-                      <w:rFonts w:ascii="Arial" w:eastAsia="Arial" w:hAnsi="Arial" w:cs="Arial"/>
+                      <w:rFonts w:ascii="Arial" w:hAnsi="Arial" w:cs="Arial"/>
                       <w:b/>
-                      <w:color w:val="000000"/>
+                      <w:bCs/>
                     </w:rPr>
                     <w:t>Cargo:</w:t>
                   </w:r>
@@ -4017,48 +3516,48 @@
               </w:tc>
               <w:tc>
                 <w:tcPr>
-                  <w:tcW w:w="1811" w:type="dxa"/>
+                  <w:tcW w:w="1874" w:type="dxa"/>
                   <w:vAlign w:val="center"/>
                 </w:tcPr>
                 <w:p>
                   <w:pPr>
-                    <w:spacing w:after="0" w:line="240" w:lineRule="auto"/>
-                    <w:jc w:val="both"/>
-                    <w:rPr>
-                      <w:rFonts w:ascii="Arial" w:eastAsia="Arial" w:hAnsi="Arial" w:cs="Arial"/>
-                      <w:color w:val="000000"/>
+                    <w:pStyle w:val="Sinespaciado"/>
+                    <w:rPr>
+                      <w:rFonts w:ascii="Arial" w:hAnsi="Arial" w:cs="Arial"/>
                     </w:rPr>
                   </w:pPr>
                   <w:r>
                     <w:rPr>
-                      <w:rFonts w:ascii="Arial" w:eastAsia="Arial" w:hAnsi="Arial" w:cs="Arial"/>
-                      <w:color w:val="000000"/>
-                    </w:rPr>
-                    <w:t>Director</w:t>
+                      <w:rFonts w:ascii="Arial" w:hAnsi="Arial" w:cs="Arial"/>
+                    </w:rPr>
+                    <w:t xml:space="preserve">Rector </w:t>
                   </w:r>
                 </w:p>
               </w:tc>
             </w:tr>
             <w:tr>
+              <w:trPr>
+                <w:trHeight w:val="71"/>
+              </w:trPr>
               <w:tc>
                 <w:tcPr>
-                  <w:tcW w:w="980" w:type="dxa"/>
+                  <w:tcW w:w="1014" w:type="dxa"/>
                   <w:vAlign w:val="center"/>
                 </w:tcPr>
                 <w:p>
                   <w:pPr>
-                    <w:spacing w:after="0" w:line="240" w:lineRule="auto"/>
-                    <w:jc w:val="both"/>
-                    <w:rPr>
-                      <w:rFonts w:ascii="Arial" w:eastAsia="Arial" w:hAnsi="Arial" w:cs="Arial"/>
-                      <w:color w:val="000000"/>
+                    <w:pStyle w:val="Sinespaciado"/>
+                    <w:rPr>
+                      <w:rFonts w:ascii="Arial" w:hAnsi="Arial" w:cs="Arial"/>
+                      <w:b/>
+                      <w:bCs/>
                     </w:rPr>
                   </w:pPr>
                   <w:r>
                     <w:rPr>
-                      <w:rFonts w:ascii="Arial" w:eastAsia="Arial" w:hAnsi="Arial" w:cs="Arial"/>
+                      <w:rFonts w:ascii="Arial" w:hAnsi="Arial" w:cs="Arial"/>
                       <w:b/>
-                      <w:color w:val="000000"/>
+                      <w:bCs/>
                     </w:rPr>
                     <w:t>Fecha:</w:t>
                   </w:r>
@@ -4066,24 +3565,21 @@
               </w:tc>
               <w:tc>
                 <w:tcPr>
-                  <w:tcW w:w="1811" w:type="dxa"/>
+                  <w:tcW w:w="1874" w:type="dxa"/>
                   <w:vAlign w:val="center"/>
                 </w:tcPr>
                 <w:p>
                   <w:pPr>
-                    <w:spacing w:after="0" w:line="240" w:lineRule="auto"/>
-                    <w:jc w:val="both"/>
-                    <w:rPr>
-                      <w:rFonts w:ascii="Arial" w:eastAsia="Arial" w:hAnsi="Arial" w:cs="Arial"/>
-                      <w:color w:val="000000"/>
+                    <w:pStyle w:val="Sinespaciado"/>
+                    <w:rPr>
+                      <w:rFonts w:ascii="Arial" w:hAnsi="Arial" w:cs="Arial"/>
                     </w:rPr>
                   </w:pPr>
                   <w:r>
                     <w:rPr>
-                      <w:rFonts w:ascii="Arial" w:eastAsia="Arial" w:hAnsi="Arial" w:cs="Arial"/>
-                      <w:color w:val="000000"/>
-                    </w:rPr>
-                    <w:t>13/10/2023</w:t>
+                      <w:rFonts w:ascii="Arial" w:hAnsi="Arial" w:cs="Arial"/>
+                    </w:rPr>
+                    <w:t>14/11/2024</w:t>
                   </w:r>
                 </w:p>
               </w:tc>
@@ -4091,38 +3587,14 @@
           </w:tbl>
           <w:p>
             <w:pPr>
-              <w:spacing w:after="0" w:line="240" w:lineRule="auto"/>
-              <w:jc w:val="both"/>
-              <w:rPr>
-                <w:rFonts w:ascii="Arial" w:eastAsia="Arial" w:hAnsi="Arial" w:cs="Arial"/>
-                <w:color w:val="000000"/>
+              <w:rPr>
+                <w:rFonts w:ascii="Arial" w:hAnsi="Arial" w:cs="Arial"/>
               </w:rPr>
             </w:pPr>
           </w:p>
         </w:tc>
       </w:tr>
     </w:tbl>
-    <w:p>
-      <w:pPr>
-        <w:rPr>
-          <w:rFonts w:ascii="Arial" w:eastAsia="Arial" w:hAnsi="Arial" w:cs="Arial"/>
-        </w:rPr>
-      </w:pPr>
-    </w:p>
-    <w:p>
-      <w:pPr>
-        <w:rPr>
-          <w:rFonts w:ascii="Arial" w:eastAsia="Arial" w:hAnsi="Arial" w:cs="Arial"/>
-        </w:rPr>
-      </w:pPr>
-    </w:p>
-    <w:p>
-      <w:pPr>
-        <w:rPr>
-          <w:rFonts w:ascii="Arial" w:eastAsia="Arial" w:hAnsi="Arial" w:cs="Arial"/>
-        </w:rPr>
-      </w:pPr>
-    </w:p>
     <w:p>
       <w:pPr>
         <w:rPr>
@@ -4162,102 +3634,8 @@
 </w:document>
 </file>
 
-<file path=word/numbering.xml><?xml version="1.0" encoding="utf-8"?>
-<w:numbering xmlns:wpc="http://schemas.microsoft.com/office/word/2010/wordprocessingCanvas" xmlns:cx="http://schemas.microsoft.com/office/drawing/2014/chartex" xmlns:cx1="http://schemas.microsoft.com/office/drawing/2015/9/8/chartex" xmlns:cx2="http://schemas.microsoft.com/office/drawing/2015/10/21/chartex" xmlns:cx3="http://schemas.microsoft.com/office/drawing/2016/5/9/chartex" xmlns:cx4="http://schemas.microsoft.com/office/drawing/2016/5/10/chartex" xmlns:cx5="http://schemas.microsoft.com/office/drawing/2016/5/11/chartex" xmlns:cx6="http://schemas.microsoft.com/office/drawing/2016/5/12/chartex" xmlns:cx7="http://schemas.microsoft.com/office/drawing/2016/5/13/chartex" xmlns:cx8="http://schemas.microsoft.com/office/drawing/2016/5/14/chartex" xmlns:mc="http://schemas.openxmlformats.org/markup-compatibility/2006" xmlns:aink="http://schemas.microsoft.com/office/drawing/2016/ink" xmlns:am3d="http://schemas.microsoft.com/office/drawing/2017/model3d" xmlns:o="urn:schemas-microsoft-com:office:office" xmlns:oel="http://schemas.microsoft.com/office/2019/extlst" xmlns:r="http://schemas.openxmlformats.org/officeDocument/2006/relationships" xmlns:m="http://schemas.openxmlformats.org/officeDocument/2006/math" xmlns:v="urn:schemas-microsoft-com:vml" xmlns:wp14="http://schemas.microsoft.com/office/word/2010/wordprocessingDrawing" xmlns:wp="http://schemas.openxmlformats.org/drawingml/2006/wordprocessingDrawing" xmlns:w10="urn:schemas-microsoft-com:office:word" xmlns:w="http://schemas.openxmlformats.org/wordprocessingml/2006/main" xmlns:w14="http://schemas.microsoft.com/office/word/2010/wordml" xmlns:w15="http://schemas.microsoft.com/office/word/2012/wordml" xmlns:w16cex="http://schemas.microsoft.com/office/word/2018/wordml/cex" xmlns:w16cid="http://schemas.microsoft.com/office/word/2016/wordml/cid" xmlns:w16="http://schemas.microsoft.com/office/word/2018/wordml" xmlns:w16du="http://schemas.microsoft.com/office/word/2023/wordml/word16du" xmlns:w16sdtdh="http://schemas.microsoft.com/office/word/2020/wordml/sdtdatahash" xmlns:w16se="http://schemas.microsoft.com/office/word/2015/wordml/symex" xmlns:wpg="http://schemas.microsoft.com/office/word/2010/wordprocessingGroup" xmlns:wpi="http://schemas.microsoft.com/office/word/2010/wordprocessingInk" xmlns:wne="http://schemas.microsoft.com/office/word/2006/wordml" xmlns:wps="http://schemas.microsoft.com/office/word/2010/wordprocessingShape" mc:Ignorable="w14 w15 w16se w16cid w16 w16cex w16sdtdh w16du wp14">
-  <w:abstractNum w:abstractNumId="0" w15:restartNumberingAfterBreak="0">
-    <w:nsid w:val="3CE0145F"/>
-    <w:multiLevelType w:val="multilevel"/>
-    <w:tmpl w:val="7AAA40FE"/>
-    <w:lvl w:ilvl="0">
-      <w:start w:val="1"/>
-      <w:numFmt w:val="decimal"/>
-      <w:lvlText w:val="%1."/>
-      <w:lvlJc w:val="left"/>
-      <w:pPr>
-        <w:ind w:left="720" w:hanging="360"/>
-      </w:pPr>
-    </w:lvl>
-    <w:lvl w:ilvl="1">
-      <w:start w:val="1"/>
-      <w:numFmt w:val="lowerLetter"/>
-      <w:lvlText w:val="%2."/>
-      <w:lvlJc w:val="left"/>
-      <w:pPr>
-        <w:ind w:left="1440" w:hanging="360"/>
-      </w:pPr>
-    </w:lvl>
-    <w:lvl w:ilvl="2">
-      <w:start w:val="1"/>
-      <w:numFmt w:val="lowerRoman"/>
-      <w:lvlText w:val="%3."/>
-      <w:lvlJc w:val="right"/>
-      <w:pPr>
-        <w:ind w:left="2160" w:hanging="180"/>
-      </w:pPr>
-    </w:lvl>
-    <w:lvl w:ilvl="3">
-      <w:start w:val="1"/>
-      <w:numFmt w:val="decimal"/>
-      <w:lvlText w:val="%4."/>
-      <w:lvlJc w:val="left"/>
-      <w:pPr>
-        <w:ind w:left="2880" w:hanging="360"/>
-      </w:pPr>
-    </w:lvl>
-    <w:lvl w:ilvl="4">
-      <w:start w:val="1"/>
-      <w:numFmt w:val="lowerLetter"/>
-      <w:lvlText w:val="%5."/>
-      <w:lvlJc w:val="left"/>
-      <w:pPr>
-        <w:ind w:left="3600" w:hanging="360"/>
-      </w:pPr>
-    </w:lvl>
-    <w:lvl w:ilvl="5">
-      <w:start w:val="1"/>
-      <w:numFmt w:val="lowerRoman"/>
-      <w:lvlText w:val="%6."/>
-      <w:lvlJc w:val="right"/>
-      <w:pPr>
-        <w:ind w:left="4320" w:hanging="180"/>
-      </w:pPr>
-    </w:lvl>
-    <w:lvl w:ilvl="6">
-      <w:start w:val="1"/>
-      <w:numFmt w:val="decimal"/>
-      <w:lvlText w:val="%7."/>
-      <w:lvlJc w:val="left"/>
-      <w:pPr>
-        <w:ind w:left="5040" w:hanging="360"/>
-      </w:pPr>
-    </w:lvl>
-    <w:lvl w:ilvl="7">
-      <w:start w:val="1"/>
-      <w:numFmt w:val="lowerLetter"/>
-      <w:lvlText w:val="%8."/>
-      <w:lvlJc w:val="left"/>
-      <w:pPr>
-        <w:ind w:left="5760" w:hanging="360"/>
-      </w:pPr>
-    </w:lvl>
-    <w:lvl w:ilvl="8">
-      <w:start w:val="1"/>
-      <w:numFmt w:val="lowerRoman"/>
-      <w:lvlText w:val="%9."/>
-      <w:lvlJc w:val="right"/>
-      <w:pPr>
-        <w:ind w:left="6480" w:hanging="180"/>
-      </w:pPr>
-    </w:lvl>
-  </w:abstractNum>
-  <w:num w:numId="1" w16cid:durableId="134685340">
-    <w:abstractNumId w:val="0"/>
-  </w:num>
-</w:numbering>
-</file>
-
 <file path=word/styles.xml><?xml version="1.0" encoding="utf-8"?>
-<w:styles xmlns:mc="http://schemas.openxmlformats.org/markup-compatibility/2006" xmlns:r="http://schemas.openxmlformats.org/officeDocument/2006/relationships" xmlns:w="http://schemas.openxmlformats.org/wordprocessingml/2006/main" xmlns:w14="http://schemas.microsoft.com/office/word/2010/wordml" xmlns:w15="http://schemas.microsoft.com/office/word/2012/wordml" xmlns:w16cex="http://schemas.microsoft.com/office/word/2018/wordml/cex" xmlns:w16cid="http://schemas.microsoft.com/office/word/2016/wordml/cid" xmlns:w16="http://schemas.microsoft.com/office/word/2018/wordml" xmlns:w16du="http://schemas.microsoft.com/office/word/2023/wordml/word16du" xmlns:w16sdtdh="http://schemas.microsoft.com/office/word/2020/wordml/sdtdatahash" xmlns:w16se="http://schemas.microsoft.com/office/word/2015/wordml/symex" mc:Ignorable="w14 w15 w16se w16cid w16 w16cex w16sdtdh w16du">
+<w:styles xmlns:mc="http://schemas.openxmlformats.org/markup-compatibility/2006" xmlns:r="http://schemas.openxmlformats.org/officeDocument/2006/relationships" xmlns:w="http://schemas.openxmlformats.org/wordprocessingml/2006/main" xmlns:w14="http://schemas.microsoft.com/office/word/2010/wordml" xmlns:w15="http://schemas.microsoft.com/office/word/2012/wordml" xmlns:w16cex="http://schemas.microsoft.com/office/word/2018/wordml/cex" xmlns:w16cid="http://schemas.microsoft.com/office/word/2016/wordml/cid" xmlns:w16="http://schemas.microsoft.com/office/word/2018/wordml" xmlns:w16du="http://schemas.microsoft.com/office/word/2023/wordml/word16du" xmlns:w16sdtdh="http://schemas.microsoft.com/office/word/2020/wordml/sdtdatahash" xmlns:w16sdtfl="http://schemas.microsoft.com/office/word/2024/wordml/sdtformatlock" xmlns:w16se="http://schemas.microsoft.com/office/word/2015/wordml/symex" mc:Ignorable="w14 w15 w16se w16cid w16 w16cex w16sdtdh w16sdtfl w16du">
   <w:docDefaults>
     <w:rPrDefault>
       <w:rPr>
@@ -4826,6 +4204,17 @@
       <w:szCs w:val="72"/>
     </w:rPr>
   </w:style>
+  <w:style w:type="table" w:customStyle="1" w:styleId="TableNormal0">
+    <w:name w:val="Table Normal"/>
+    <w:tblPr>
+      <w:tblCellMar>
+        <w:top w:w="0" w:type="dxa"/>
+        <w:left w:w="0" w:type="dxa"/>
+        <w:bottom w:w="0" w:type="dxa"/>
+        <w:right w:w="0" w:type="dxa"/>
+      </w:tblCellMar>
+    </w:tblPr>
+  </w:style>
   <w:style w:type="character" w:styleId="Hipervnculo">
     <w:name w:val="Hyperlink"/>
     <w:basedOn w:val="Fuentedeprrafopredeter"/>
@@ -4899,21 +4288,21 @@
     </w:rPr>
   </w:style>
   <w:style w:type="table" w:customStyle="1" w:styleId="a">
-    <w:basedOn w:val="TableNormal"/>
+    <w:basedOn w:val="TableNormal0"/>
     <w:tblPr>
       <w:tblStyleRowBandSize w:val="1"/>
       <w:tblStyleColBandSize w:val="1"/>
     </w:tblPr>
   </w:style>
   <w:style w:type="table" w:customStyle="1" w:styleId="a0">
-    <w:basedOn w:val="TableNormal"/>
+    <w:basedOn w:val="TableNormal0"/>
     <w:tblPr>
       <w:tblStyleRowBandSize w:val="1"/>
       <w:tblStyleColBandSize w:val="1"/>
     </w:tblPr>
   </w:style>
   <w:style w:type="table" w:customStyle="1" w:styleId="a1">
-    <w:basedOn w:val="TableNormal"/>
+    <w:basedOn w:val="TableNormal0"/>
     <w:tblPr>
       <w:tblStyleRowBandSize w:val="1"/>
       <w:tblStyleColBandSize w:val="1"/>
@@ -4926,14 +4315,14 @@
     </w:tblPr>
   </w:style>
   <w:style w:type="table" w:customStyle="1" w:styleId="a2">
-    <w:basedOn w:val="TableNormal"/>
+    <w:basedOn w:val="TableNormal0"/>
     <w:tblPr>
       <w:tblStyleRowBandSize w:val="1"/>
       <w:tblStyleColBandSize w:val="1"/>
     </w:tblPr>
   </w:style>
   <w:style w:type="table" w:customStyle="1" w:styleId="a3">
-    <w:basedOn w:val="TableNormal"/>
+    <w:basedOn w:val="TableNormal0"/>
     <w:tblPr>
       <w:tblStyleRowBandSize w:val="1"/>
       <w:tblStyleColBandSize w:val="1"/>
@@ -4946,21 +4335,21 @@
     </w:tblPr>
   </w:style>
   <w:style w:type="table" w:customStyle="1" w:styleId="a4">
-    <w:basedOn w:val="TableNormal"/>
+    <w:basedOn w:val="TableNormal0"/>
     <w:tblPr>
       <w:tblStyleRowBandSize w:val="1"/>
       <w:tblStyleColBandSize w:val="1"/>
     </w:tblPr>
   </w:style>
   <w:style w:type="table" w:customStyle="1" w:styleId="a5">
-    <w:basedOn w:val="TableNormal"/>
+    <w:basedOn w:val="TableNormal0"/>
     <w:tblPr>
       <w:tblStyleRowBandSize w:val="1"/>
       <w:tblStyleColBandSize w:val="1"/>
     </w:tblPr>
   </w:style>
   <w:style w:type="table" w:customStyle="1" w:styleId="a6">
-    <w:basedOn w:val="TableNormal"/>
+    <w:basedOn w:val="TableNormal0"/>
     <w:tblPr>
       <w:tblStyleRowBandSize w:val="1"/>
       <w:tblStyleColBandSize w:val="1"/>
@@ -4973,7 +4362,7 @@
     </w:tblPr>
   </w:style>
   <w:style w:type="table" w:customStyle="1" w:styleId="a7">
-    <w:basedOn w:val="TableNormal"/>
+    <w:basedOn w:val="TableNormal0"/>
     <w:pPr>
       <w:spacing w:after="0" w:line="240" w:lineRule="auto"/>
     </w:pPr>
@@ -4987,21 +4376,21 @@
     </w:tblPr>
   </w:style>
   <w:style w:type="table" w:customStyle="1" w:styleId="a8">
-    <w:basedOn w:val="TableNormal"/>
+    <w:basedOn w:val="TableNormal0"/>
     <w:tblPr>
       <w:tblStyleRowBandSize w:val="1"/>
       <w:tblStyleColBandSize w:val="1"/>
     </w:tblPr>
   </w:style>
   <w:style w:type="table" w:customStyle="1" w:styleId="a9">
-    <w:basedOn w:val="TableNormal"/>
+    <w:basedOn w:val="TableNormal0"/>
     <w:tblPr>
       <w:tblStyleRowBandSize w:val="1"/>
       <w:tblStyleColBandSize w:val="1"/>
     </w:tblPr>
   </w:style>
   <w:style w:type="table" w:customStyle="1" w:styleId="aa">
-    <w:basedOn w:val="TableNormal"/>
+    <w:basedOn w:val="TableNormal0"/>
     <w:tblPr>
       <w:tblStyleRowBandSize w:val="1"/>
       <w:tblStyleColBandSize w:val="1"/>
@@ -5014,7 +4403,7 @@
     </w:tblPr>
   </w:style>
   <w:style w:type="table" w:customStyle="1" w:styleId="ab">
-    <w:basedOn w:val="TableNormal"/>
+    <w:basedOn w:val="TableNormal0"/>
     <w:tblPr>
       <w:tblStyleRowBandSize w:val="1"/>
       <w:tblStyleColBandSize w:val="1"/>
@@ -5027,7 +4416,7 @@
     </w:tblPr>
   </w:style>
   <w:style w:type="table" w:customStyle="1" w:styleId="ac">
-    <w:basedOn w:val="TableNormal"/>
+    <w:basedOn w:val="TableNormal0"/>
     <w:tblPr>
       <w:tblStyleRowBandSize w:val="1"/>
       <w:tblStyleColBandSize w:val="1"/>
@@ -5040,7 +4429,7 @@
     </w:tblPr>
   </w:style>
   <w:style w:type="table" w:customStyle="1" w:styleId="ad">
-    <w:basedOn w:val="TableNormal"/>
+    <w:basedOn w:val="TableNormal0"/>
     <w:tblPr>
       <w:tblStyleRowBandSize w:val="1"/>
       <w:tblStyleColBandSize w:val="1"/>
@@ -5053,14 +4442,14 @@
     </w:tblPr>
   </w:style>
   <w:style w:type="table" w:customStyle="1" w:styleId="ae">
-    <w:basedOn w:val="TableNormal"/>
+    <w:basedOn w:val="TableNormal0"/>
     <w:tblPr>
       <w:tblStyleRowBandSize w:val="1"/>
       <w:tblStyleColBandSize w:val="1"/>
     </w:tblPr>
   </w:style>
   <w:style w:type="table" w:customStyle="1" w:styleId="af">
-    <w:basedOn w:val="TableNormal"/>
+    <w:basedOn w:val="TableNormal0"/>
     <w:tblPr>
       <w:tblStyleRowBandSize w:val="1"/>
       <w:tblStyleColBandSize w:val="1"/>
@@ -5073,7 +4462,7 @@
     </w:tblPr>
   </w:style>
   <w:style w:type="table" w:customStyle="1" w:styleId="af0">
-    <w:basedOn w:val="TableNormal"/>
+    <w:basedOn w:val="TableNormal0"/>
     <w:tblPr>
       <w:tblStyleRowBandSize w:val="1"/>
       <w:tblStyleColBandSize w:val="1"/>
@@ -5086,7 +4475,7 @@
     </w:tblPr>
   </w:style>
   <w:style w:type="table" w:customStyle="1" w:styleId="af1">
-    <w:basedOn w:val="TableNormal"/>
+    <w:basedOn w:val="TableNormal0"/>
     <w:tblPr>
       <w:tblStyleRowBandSize w:val="1"/>
       <w:tblStyleColBandSize w:val="1"/>
@@ -5099,7 +4488,7 @@
     </w:tblPr>
   </w:style>
   <w:style w:type="table" w:customStyle="1" w:styleId="af2">
-    <w:basedOn w:val="TableNormal"/>
+    <w:basedOn w:val="TableNormal0"/>
     <w:tblPr>
       <w:tblStyleRowBandSize w:val="1"/>
       <w:tblStyleColBandSize w:val="1"/>
@@ -5112,7 +4501,7 @@
     </w:tblPr>
   </w:style>
   <w:style w:type="table" w:customStyle="1" w:styleId="af3">
-    <w:basedOn w:val="TableNormal"/>
+    <w:basedOn w:val="TableNormal0"/>
     <w:tblPr>
       <w:tblStyleRowBandSize w:val="1"/>
       <w:tblStyleColBandSize w:val="1"/>
@@ -5123,6 +4512,271 @@
         <w:right w:w="15" w:type="dxa"/>
       </w:tblCellMar>
     </w:tblPr>
+  </w:style>
+  <w:style w:type="table" w:customStyle="1" w:styleId="af4">
+    <w:basedOn w:val="TableNormal0"/>
+    <w:pPr>
+      <w:spacing w:after="0" w:line="240" w:lineRule="auto"/>
+    </w:pPr>
+    <w:tblPr>
+      <w:tblStyleRowBandSize w:val="1"/>
+      <w:tblStyleColBandSize w:val="1"/>
+      <w:tblCellMar>
+        <w:top w:w="15" w:type="dxa"/>
+        <w:left w:w="15" w:type="dxa"/>
+        <w:bottom w:w="15" w:type="dxa"/>
+        <w:right w:w="15" w:type="dxa"/>
+      </w:tblCellMar>
+    </w:tblPr>
+  </w:style>
+  <w:style w:type="table" w:customStyle="1" w:styleId="af5">
+    <w:basedOn w:val="TableNormal0"/>
+    <w:pPr>
+      <w:spacing w:after="0" w:line="240" w:lineRule="auto"/>
+    </w:pPr>
+    <w:tblPr>
+      <w:tblStyleRowBandSize w:val="1"/>
+      <w:tblStyleColBandSize w:val="1"/>
+      <w:tblCellMar>
+        <w:top w:w="15" w:type="dxa"/>
+        <w:left w:w="15" w:type="dxa"/>
+        <w:bottom w:w="15" w:type="dxa"/>
+        <w:right w:w="15" w:type="dxa"/>
+      </w:tblCellMar>
+    </w:tblPr>
+  </w:style>
+  <w:style w:type="table" w:customStyle="1" w:styleId="af6">
+    <w:basedOn w:val="TableNormal0"/>
+    <w:pPr>
+      <w:spacing w:after="0" w:line="240" w:lineRule="auto"/>
+    </w:pPr>
+    <w:tblPr>
+      <w:tblStyleRowBandSize w:val="1"/>
+      <w:tblStyleColBandSize w:val="1"/>
+      <w:tblCellMar>
+        <w:top w:w="15" w:type="dxa"/>
+        <w:left w:w="15" w:type="dxa"/>
+        <w:bottom w:w="15" w:type="dxa"/>
+        <w:right w:w="15" w:type="dxa"/>
+      </w:tblCellMar>
+    </w:tblPr>
+  </w:style>
+  <w:style w:type="table" w:customStyle="1" w:styleId="af7">
+    <w:basedOn w:val="TableNormal0"/>
+    <w:pPr>
+      <w:spacing w:after="0" w:line="240" w:lineRule="auto"/>
+    </w:pPr>
+    <w:tblPr>
+      <w:tblStyleRowBandSize w:val="1"/>
+      <w:tblStyleColBandSize w:val="1"/>
+      <w:tblCellMar>
+        <w:top w:w="15" w:type="dxa"/>
+        <w:left w:w="15" w:type="dxa"/>
+        <w:bottom w:w="15" w:type="dxa"/>
+        <w:right w:w="15" w:type="dxa"/>
+      </w:tblCellMar>
+    </w:tblPr>
+  </w:style>
+  <w:style w:type="table" w:customStyle="1" w:styleId="af8">
+    <w:basedOn w:val="TableNormal0"/>
+    <w:pPr>
+      <w:spacing w:after="0" w:line="240" w:lineRule="auto"/>
+    </w:pPr>
+    <w:tblPr>
+      <w:tblStyleRowBandSize w:val="1"/>
+      <w:tblStyleColBandSize w:val="1"/>
+      <w:tblCellMar>
+        <w:top w:w="15" w:type="dxa"/>
+        <w:left w:w="15" w:type="dxa"/>
+        <w:bottom w:w="15" w:type="dxa"/>
+        <w:right w:w="15" w:type="dxa"/>
+      </w:tblCellMar>
+    </w:tblPr>
+  </w:style>
+  <w:style w:type="table" w:customStyle="1" w:styleId="af9">
+    <w:basedOn w:val="TableNormal0"/>
+    <w:pPr>
+      <w:spacing w:after="0" w:line="240" w:lineRule="auto"/>
+    </w:pPr>
+    <w:tblPr>
+      <w:tblStyleRowBandSize w:val="1"/>
+      <w:tblStyleColBandSize w:val="1"/>
+      <w:tblCellMar>
+        <w:top w:w="15" w:type="dxa"/>
+        <w:left w:w="15" w:type="dxa"/>
+        <w:bottom w:w="15" w:type="dxa"/>
+        <w:right w:w="15" w:type="dxa"/>
+      </w:tblCellMar>
+    </w:tblPr>
+  </w:style>
+  <w:style w:type="table" w:customStyle="1" w:styleId="afa">
+    <w:basedOn w:val="TableNormal0"/>
+    <w:pPr>
+      <w:spacing w:after="0" w:line="240" w:lineRule="auto"/>
+    </w:pPr>
+    <w:tblPr>
+      <w:tblStyleRowBandSize w:val="1"/>
+      <w:tblStyleColBandSize w:val="1"/>
+      <w:tblCellMar>
+        <w:top w:w="15" w:type="dxa"/>
+        <w:left w:w="15" w:type="dxa"/>
+        <w:bottom w:w="15" w:type="dxa"/>
+        <w:right w:w="15" w:type="dxa"/>
+      </w:tblCellMar>
+    </w:tblPr>
+  </w:style>
+  <w:style w:type="table" w:customStyle="1" w:styleId="afb">
+    <w:basedOn w:val="TableNormal0"/>
+    <w:pPr>
+      <w:spacing w:after="0" w:line="240" w:lineRule="auto"/>
+    </w:pPr>
+    <w:tblPr>
+      <w:tblStyleRowBandSize w:val="1"/>
+      <w:tblStyleColBandSize w:val="1"/>
+      <w:tblCellMar>
+        <w:top w:w="15" w:type="dxa"/>
+        <w:left w:w="15" w:type="dxa"/>
+        <w:bottom w:w="15" w:type="dxa"/>
+        <w:right w:w="15" w:type="dxa"/>
+      </w:tblCellMar>
+    </w:tblPr>
+  </w:style>
+  <w:style w:type="table" w:customStyle="1" w:styleId="afc">
+    <w:basedOn w:val="TableNormal0"/>
+    <w:pPr>
+      <w:spacing w:after="0" w:line="240" w:lineRule="auto"/>
+    </w:pPr>
+    <w:tblPr>
+      <w:tblStyleRowBandSize w:val="1"/>
+      <w:tblStyleColBandSize w:val="1"/>
+      <w:tblCellMar>
+        <w:top w:w="15" w:type="dxa"/>
+        <w:left w:w="15" w:type="dxa"/>
+        <w:bottom w:w="15" w:type="dxa"/>
+        <w:right w:w="15" w:type="dxa"/>
+      </w:tblCellMar>
+    </w:tblPr>
+  </w:style>
+  <w:style w:type="table" w:customStyle="1" w:styleId="afd">
+    <w:basedOn w:val="TableNormal0"/>
+    <w:pPr>
+      <w:spacing w:after="0" w:line="240" w:lineRule="auto"/>
+    </w:pPr>
+    <w:tblPr>
+      <w:tblStyleRowBandSize w:val="1"/>
+      <w:tblStyleColBandSize w:val="1"/>
+      <w:tblCellMar>
+        <w:top w:w="15" w:type="dxa"/>
+        <w:left w:w="15" w:type="dxa"/>
+        <w:bottom w:w="15" w:type="dxa"/>
+        <w:right w:w="15" w:type="dxa"/>
+      </w:tblCellMar>
+    </w:tblPr>
+  </w:style>
+  <w:style w:type="table" w:customStyle="1" w:styleId="afe">
+    <w:basedOn w:val="TableNormal0"/>
+    <w:pPr>
+      <w:spacing w:after="0" w:line="240" w:lineRule="auto"/>
+    </w:pPr>
+    <w:tblPr>
+      <w:tblStyleRowBandSize w:val="1"/>
+      <w:tblStyleColBandSize w:val="1"/>
+      <w:tblCellMar>
+        <w:top w:w="15" w:type="dxa"/>
+        <w:left w:w="15" w:type="dxa"/>
+        <w:bottom w:w="15" w:type="dxa"/>
+        <w:right w:w="15" w:type="dxa"/>
+      </w:tblCellMar>
+    </w:tblPr>
+  </w:style>
+  <w:style w:type="table" w:customStyle="1" w:styleId="aff">
+    <w:basedOn w:val="TableNormal0"/>
+    <w:pPr>
+      <w:spacing w:after="0" w:line="240" w:lineRule="auto"/>
+    </w:pPr>
+    <w:tblPr>
+      <w:tblStyleRowBandSize w:val="1"/>
+      <w:tblStyleColBandSize w:val="1"/>
+      <w:tblCellMar>
+        <w:top w:w="15" w:type="dxa"/>
+        <w:left w:w="15" w:type="dxa"/>
+        <w:bottom w:w="15" w:type="dxa"/>
+        <w:right w:w="15" w:type="dxa"/>
+      </w:tblCellMar>
+    </w:tblPr>
+  </w:style>
+  <w:style w:type="table" w:customStyle="1" w:styleId="aff0">
+    <w:basedOn w:val="TableNormal0"/>
+    <w:pPr>
+      <w:spacing w:after="0" w:line="240" w:lineRule="auto"/>
+    </w:pPr>
+    <w:tblPr>
+      <w:tblStyleRowBandSize w:val="1"/>
+      <w:tblStyleColBandSize w:val="1"/>
+      <w:tblCellMar>
+        <w:top w:w="15" w:type="dxa"/>
+        <w:left w:w="15" w:type="dxa"/>
+        <w:bottom w:w="15" w:type="dxa"/>
+        <w:right w:w="15" w:type="dxa"/>
+      </w:tblCellMar>
+    </w:tblPr>
+  </w:style>
+  <w:style w:type="table" w:customStyle="1" w:styleId="aff1">
+    <w:basedOn w:val="TableNormal0"/>
+    <w:pPr>
+      <w:spacing w:after="0" w:line="240" w:lineRule="auto"/>
+    </w:pPr>
+    <w:tblPr>
+      <w:tblStyleRowBandSize w:val="1"/>
+      <w:tblStyleColBandSize w:val="1"/>
+      <w:tblCellMar>
+        <w:top w:w="15" w:type="dxa"/>
+        <w:left w:w="15" w:type="dxa"/>
+        <w:bottom w:w="15" w:type="dxa"/>
+        <w:right w:w="15" w:type="dxa"/>
+      </w:tblCellMar>
+    </w:tblPr>
+  </w:style>
+  <w:style w:type="table" w:customStyle="1" w:styleId="aff2">
+    <w:basedOn w:val="TableNormal0"/>
+    <w:pPr>
+      <w:spacing w:after="0" w:line="240" w:lineRule="auto"/>
+    </w:pPr>
+    <w:tblPr>
+      <w:tblStyleRowBandSize w:val="1"/>
+      <w:tblStyleColBandSize w:val="1"/>
+      <w:tblCellMar>
+        <w:top w:w="15" w:type="dxa"/>
+        <w:left w:w="15" w:type="dxa"/>
+        <w:bottom w:w="15" w:type="dxa"/>
+        <w:right w:w="15" w:type="dxa"/>
+      </w:tblCellMar>
+    </w:tblPr>
+  </w:style>
+  <w:style w:type="table" w:customStyle="1" w:styleId="aff3">
+    <w:basedOn w:val="TableNormal0"/>
+    <w:pPr>
+      <w:spacing w:after="0" w:line="240" w:lineRule="auto"/>
+    </w:pPr>
+    <w:tblPr>
+      <w:tblStyleRowBandSize w:val="1"/>
+      <w:tblStyleColBandSize w:val="1"/>
+      <w:tblCellMar>
+        <w:top w:w="15" w:type="dxa"/>
+        <w:left w:w="15" w:type="dxa"/>
+        <w:bottom w:w="15" w:type="dxa"/>
+        <w:right w:w="15" w:type="dxa"/>
+      </w:tblCellMar>
+    </w:tblPr>
+  </w:style>
+  <w:style w:type="paragraph" w:styleId="Sinespaciado">
+    <w:name w:val="No Spacing"/>
+    <w:uiPriority w:val="1"/>
+    <w:qFormat/>
+    <w:rsid w:val="00932504"/>
+    <w:pPr>
+      <w:spacing w:after="0" w:line="240" w:lineRule="auto"/>
+    </w:pPr>
   </w:style>
 </w:styles>
 </file>
@@ -5423,297 +5077,16 @@
 </file>
 
 <file path=customXml/item1.xml><?xml version="1.0" encoding="utf-8"?>
-<p:properties xmlns:p="http://schemas.microsoft.com/office/2006/metadata/properties" xmlns:xsi="http://www.w3.org/2001/XMLSchema-instance" xmlns:pc="http://schemas.microsoft.com/office/infopath/2007/PartnerControls">
-  <documentManagement>
-    <TaxCatchAll xmlns="1e0df597-2235-485a-8272-03331cdbfc70" xsi:nil="true"/>
-    <lcf76f155ced4ddcb4097134ff3c332f xmlns="8080f2e8-75ec-4c50-9a16-f634ebfc922c">
-      <Terms xmlns="http://schemas.microsoft.com/office/infopath/2007/PartnerControls"/>
-    </lcf76f155ced4ddcb4097134ff3c332f>
-  </documentManagement>
-</p:properties>
-</file>
-
-<file path=customXml/item2.xml><?xml version="1.0" encoding="utf-8"?>
 <go:gDocsCustomXmlDataStorage xmlns:go="http://customooxmlschemas.google.com/" xmlns:r="http://schemas.openxmlformats.org/officeDocument/2006/relationships" uri="GoogleDocsCustomDataVersion2">
-  <go:docsCustomData xmlns:go="http://customooxmlschemas.google.com/" roundtripDataSignature="AMtx7mjN/eDatHmG1wdRmiibfSN2nIIBMA==">CgMxLjA4AHIhMUQxVFlBeURSbDlhX1dwdmdFVXMwcVdaaktnY1hmVktt</go:docsCustomData>
+  <go:docsCustomData xmlns:go="http://customooxmlschemas.google.com/" roundtripDataSignature="AMtx7mgoacIUxli5ZSQ0j//iOYvRZ/jcGg==">CgMxLjAyCGguZ2pkZ3hzOAByITEwN2tiSUNJVXRBcW9VeU1XTUZNN3VGamhIY0lja2tKRQ==</go:docsCustomData>
 </go:gDocsCustomXmlDataStorage>
 </file>
 
-<file path=customXml/item3.xml><?xml version="1.0" encoding="utf-8"?>
-<?mso-contentType ?>
-<FormTemplates xmlns="http://schemas.microsoft.com/sharepoint/v3/contenttype/forms">
-  <Display>DocumentLibraryForm</Display>
-  <Edit>DocumentLibraryForm</Edit>
-  <New>DocumentLibraryForm</New>
-</FormTemplates>
-</file>
-
-<file path=customXml/item4.xml><?xml version="1.0" encoding="utf-8"?>
-<ct:contentTypeSchema xmlns:ct="http://schemas.microsoft.com/office/2006/metadata/contentType" xmlns:ma="http://schemas.microsoft.com/office/2006/metadata/properties/metaAttributes" ct:_="" ma:_="" ma:contentTypeName="Documento" ma:contentTypeID="0x010100E700C3A9E6E8DF45AAE303B9240FC78E" ma:contentTypeVersion="13" ma:contentTypeDescription="Crear nuevo documento." ma:contentTypeScope="" ma:versionID="4da692c070d42ffa0c10df9ab30f04f0">
-  <xsd:schema xmlns:xsd="http://www.w3.org/2001/XMLSchema" xmlns:xs="http://www.w3.org/2001/XMLSchema" xmlns:p="http://schemas.microsoft.com/office/2006/metadata/properties" xmlns:ns2="8080f2e8-75ec-4c50-9a16-f634ebfc922c" xmlns:ns3="1e0df597-2235-485a-8272-03331cdbfc70" targetNamespace="http://schemas.microsoft.com/office/2006/metadata/properties" ma:root="true" ma:fieldsID="07fa34ae9716cc9cd24531c5d27a2a2b" ns2:_="" ns3:_="">
-    <xsd:import namespace="8080f2e8-75ec-4c50-9a16-f634ebfc922c"/>
-    <xsd:import namespace="1e0df597-2235-485a-8272-03331cdbfc70"/>
-    <xsd:element name="properties">
-      <xsd:complexType>
-        <xsd:sequence>
-          <xsd:element name="documentManagement">
-            <xsd:complexType>
-              <xsd:all>
-                <xsd:element ref="ns2:MediaServiceMetadata" minOccurs="0"/>
-                <xsd:element ref="ns2:MediaServiceFastMetadata" minOccurs="0"/>
-                <xsd:element ref="ns2:MediaServiceSearchProperties" minOccurs="0"/>
-                <xsd:element ref="ns2:MediaServiceObjectDetectorVersions" minOccurs="0"/>
-                <xsd:element ref="ns2:lcf76f155ced4ddcb4097134ff3c332f" minOccurs="0"/>
-                <xsd:element ref="ns3:TaxCatchAll" minOccurs="0"/>
-                <xsd:element ref="ns2:MediaServiceDateTaken" minOccurs="0"/>
-                <xsd:element ref="ns2:MediaServiceOCR" minOccurs="0"/>
-                <xsd:element ref="ns2:MediaServiceGenerationTime" minOccurs="0"/>
-                <xsd:element ref="ns2:MediaServiceEventHashCode" minOccurs="0"/>
-                <xsd:element ref="ns3:SharedWithUsers" minOccurs="0"/>
-                <xsd:element ref="ns3:SharedWithDetails" minOccurs="0"/>
-              </xsd:all>
-            </xsd:complexType>
-          </xsd:element>
-        </xsd:sequence>
-      </xsd:complexType>
-    </xsd:element>
-  </xsd:schema>
-  <xsd:schema xmlns:xsd="http://www.w3.org/2001/XMLSchema" xmlns:xs="http://www.w3.org/2001/XMLSchema" xmlns:dms="http://schemas.microsoft.com/office/2006/documentManagement/types" xmlns:pc="http://schemas.microsoft.com/office/infopath/2007/PartnerControls" targetNamespace="8080f2e8-75ec-4c50-9a16-f634ebfc922c" elementFormDefault="qualified">
-    <xsd:import namespace="http://schemas.microsoft.com/office/2006/documentManagement/types"/>
-    <xsd:import namespace="http://schemas.microsoft.com/office/infopath/2007/PartnerControls"/>
-    <xsd:element name="MediaServiceMetadata" ma:index="8" nillable="true" ma:displayName="MediaServiceMetadata" ma:hidden="true" ma:internalName="MediaServiceMetadata" ma:readOnly="true">
-      <xsd:simpleType>
-        <xsd:restriction base="dms:Note"/>
-      </xsd:simpleType>
-    </xsd:element>
-    <xsd:element name="MediaServiceFastMetadata" ma:index="9" nillable="true" ma:displayName="MediaServiceFastMetadata" ma:hidden="true" ma:internalName="MediaServiceFastMetadata" ma:readOnly="true">
-      <xsd:simpleType>
-        <xsd:restriction base="dms:Note"/>
-      </xsd:simpleType>
-    </xsd:element>
-    <xsd:element name="MediaServiceSearchProperties" ma:index="10" nillable="true" ma:displayName="MediaServiceSearchProperties" ma:hidden="true" ma:internalName="MediaServiceSearchProperties" ma:readOnly="true">
-      <xsd:simpleType>
-        <xsd:restriction base="dms:Note"/>
-      </xsd:simpleType>
-    </xsd:element>
-    <xsd:element name="MediaServiceObjectDetectorVersions" ma:index="11" nillable="true" ma:displayName="MediaServiceObjectDetectorVersions" ma:hidden="true" ma:indexed="true" ma:internalName="MediaServiceObjectDetectorVersions" ma:readOnly="true">
-      <xsd:simpleType>
-        <xsd:restriction base="dms:Text"/>
-      </xsd:simpleType>
-    </xsd:element>
-    <xsd:element name="lcf76f155ced4ddcb4097134ff3c332f" ma:index="13" nillable="true" ma:taxonomy="true" ma:internalName="lcf76f155ced4ddcb4097134ff3c332f" ma:taxonomyFieldName="MediaServiceImageTags" ma:displayName="Etiquetas de imagen" ma:readOnly="false" ma:fieldId="{5cf76f15-5ced-4ddc-b409-7134ff3c332f}" ma:taxonomyMulti="true" ma:sspId="424f3532-e2cd-4f37-817d-80f4572e69f1" ma:termSetId="09814cd3-568e-fe90-9814-8d621ff8fb84" ma:anchorId="fba54fb3-c3e1-fe81-a776-ca4b69148c4d" ma:open="true" ma:isKeyword="false">
-      <xsd:complexType>
-        <xsd:sequence>
-          <xsd:element ref="pc:Terms" minOccurs="0" maxOccurs="1"/>
-        </xsd:sequence>
-      </xsd:complexType>
-    </xsd:element>
-    <xsd:element name="MediaServiceDateTaken" ma:index="15" nillable="true" ma:displayName="MediaServiceDateTaken" ma:hidden="true" ma:indexed="true" ma:internalName="MediaServiceDateTaken" ma:readOnly="true">
-      <xsd:simpleType>
-        <xsd:restriction base="dms:Text"/>
-      </xsd:simpleType>
-    </xsd:element>
-    <xsd:element name="MediaServiceOCR" ma:index="16" nillable="true" ma:displayName="Extracted Text" ma:internalName="MediaServiceOCR" ma:readOnly="true">
-      <xsd:simpleType>
-        <xsd:restriction base="dms:Note">
-          <xsd:maxLength value="255"/>
-        </xsd:restriction>
-      </xsd:simpleType>
-    </xsd:element>
-    <xsd:element name="MediaServiceGenerationTime" ma:index="17" nillable="true" ma:displayName="MediaServiceGenerationTime" ma:hidden="true" ma:internalName="MediaServiceGenerationTime" ma:readOnly="true">
-      <xsd:simpleType>
-        <xsd:restriction base="dms:Text"/>
-      </xsd:simpleType>
-    </xsd:element>
-    <xsd:element name="MediaServiceEventHashCode" ma:index="18" nillable="true" ma:displayName="MediaServiceEventHashCode" ma:hidden="true" ma:internalName="MediaServiceEventHashCode" ma:readOnly="true">
-      <xsd:simpleType>
-        <xsd:restriction base="dms:Text"/>
-      </xsd:simpleType>
-    </xsd:element>
-  </xsd:schema>
-  <xsd:schema xmlns:xsd="http://www.w3.org/2001/XMLSchema" xmlns:xs="http://www.w3.org/2001/XMLSchema" xmlns:dms="http://schemas.microsoft.com/office/2006/documentManagement/types" xmlns:pc="http://schemas.microsoft.com/office/infopath/2007/PartnerControls" targetNamespace="1e0df597-2235-485a-8272-03331cdbfc70" elementFormDefault="qualified">
-    <xsd:import namespace="http://schemas.microsoft.com/office/2006/documentManagement/types"/>
-    <xsd:import namespace="http://schemas.microsoft.com/office/infopath/2007/PartnerControls"/>
-    <xsd:element name="TaxCatchAll" ma:index="14" nillable="true" ma:displayName="Taxonomy Catch All Column" ma:hidden="true" ma:list="{335c8a39-a0f0-44a4-8903-3474eb5c693b}" ma:internalName="TaxCatchAll" ma:showField="CatchAllData" ma:web="1e0df597-2235-485a-8272-03331cdbfc70">
-      <xsd:complexType>
-        <xsd:complexContent>
-          <xsd:extension base="dms:MultiChoiceLookup">
-            <xsd:sequence>
-              <xsd:element name="Value" type="dms:Lookup" maxOccurs="unbounded" minOccurs="0" nillable="true"/>
-            </xsd:sequence>
-          </xsd:extension>
-        </xsd:complexContent>
-      </xsd:complexType>
-    </xsd:element>
-    <xsd:element name="SharedWithUsers" ma:index="19" nillable="true" ma:displayName="Compartido con" ma:internalName="SharedWithUsers" ma:readOnly="true">
-      <xsd:complexType>
-        <xsd:complexContent>
-          <xsd:extension base="dms:UserMulti">
-            <xsd:sequence>
-              <xsd:element name="UserInfo" minOccurs="0" maxOccurs="unbounded">
-                <xsd:complexType>
-                  <xsd:sequence>
-                    <xsd:element name="DisplayName" type="xsd:string" minOccurs="0"/>
-                    <xsd:element name="AccountId" type="dms:UserId" minOccurs="0" nillable="true"/>
-                    <xsd:element name="AccountType" type="xsd:string" minOccurs="0"/>
-                  </xsd:sequence>
-                </xsd:complexType>
-              </xsd:element>
-            </xsd:sequence>
-          </xsd:extension>
-        </xsd:complexContent>
-      </xsd:complexType>
-    </xsd:element>
-    <xsd:element name="SharedWithDetails" ma:index="20" nillable="true" ma:displayName="Detalles de uso compartido" ma:internalName="SharedWithDetails" ma:readOnly="true">
-      <xsd:simpleType>
-        <xsd:restriction base="dms:Note">
-          <xsd:maxLength value="255"/>
-        </xsd:restriction>
-      </xsd:simpleType>
-    </xsd:element>
-  </xsd:schema>
-  <xsd:schema xmlns="http://schemas.openxmlformats.org/package/2006/metadata/core-properties" xmlns:xsd="http://www.w3.org/2001/XMLSchema" xmlns:xsi="http://www.w3.org/2001/XMLSchema-instance" xmlns:dc="http://purl.org/dc/elements/1.1/" xmlns:dcterms="http://purl.org/dc/terms/" xmlns:odoc="http://schemas.microsoft.com/internal/obd" targetNamespace="http://schemas.openxmlformats.org/package/2006/metadata/core-properties" elementFormDefault="qualified" attributeFormDefault="unqualified" blockDefault="#all">
-    <xsd:import namespace="http://purl.org/dc/elements/1.1/" schemaLocation="http://dublincore.org/schemas/xmls/qdc/2003/04/02/dc.xsd"/>
-    <xsd:import namespace="http://purl.org/dc/terms/" schemaLocation="http://dublincore.org/schemas/xmls/qdc/2003/04/02/dcterms.xsd"/>
-    <xsd:element name="coreProperties" type="CT_coreProperties"/>
-    <xsd:complexType name="CT_coreProperties">
-      <xsd:all>
-        <xsd:element ref="dc:creator" minOccurs="0" maxOccurs="1"/>
-        <xsd:element ref="dcterms:created" minOccurs="0" maxOccurs="1"/>
-        <xsd:element ref="dc:identifier" minOccurs="0" maxOccurs="1"/>
-        <xsd:element name="contentType" minOccurs="0" maxOccurs="1" type="xsd:string" ma:index="0" ma:displayName="Tipo de contenido"/>
-        <xsd:element ref="dc:title" minOccurs="0" maxOccurs="1" ma:index="4" ma:displayName="Título"/>
-        <xsd:element ref="dc:subject" minOccurs="0" maxOccurs="1"/>
-        <xsd:element ref="dc:description" minOccurs="0" maxOccurs="1"/>
-        <xsd:element name="keywords" minOccurs="0" maxOccurs="1" type="xsd:string"/>
-        <xsd:element ref="dc:language" minOccurs="0" maxOccurs="1"/>
-        <xsd:element name="category" minOccurs="0" maxOccurs="1" type="xsd:string"/>
-        <xsd:element name="version" minOccurs="0" maxOccurs="1" type="xsd:string"/>
-        <xsd:element name="revision" minOccurs="0" maxOccurs="1" type="xsd:string">
-          <xsd:annotation>
-            <xsd:documentation>
-                        This value indicates the number of saves or revisions. The application is responsible for updating this value after each revision.
-                    </xsd:documentation>
-          </xsd:annotation>
-        </xsd:element>
-        <xsd:element name="lastModifiedBy" minOccurs="0" maxOccurs="1" type="xsd:string"/>
-        <xsd:element ref="dcterms:modified" minOccurs="0" maxOccurs="1"/>
-        <xsd:element name="contentStatus" minOccurs="0" maxOccurs="1" type="xsd:string"/>
-      </xsd:all>
-    </xsd:complexType>
-  </xsd:schema>
-  <xs:schema xmlns:pc="http://schemas.microsoft.com/office/infopath/2007/PartnerControls" xmlns:xs="http://www.w3.org/2001/XMLSchema" targetNamespace="http://schemas.microsoft.com/office/infopath/2007/PartnerControls" elementFormDefault="qualified" attributeFormDefault="unqualified">
-    <xs:element name="Person">
-      <xs:complexType>
-        <xs:sequence>
-          <xs:element ref="pc:DisplayName" minOccurs="0"/>
-          <xs:element ref="pc:AccountId" minOccurs="0"/>
-          <xs:element ref="pc:AccountType" minOccurs="0"/>
-        </xs:sequence>
-      </xs:complexType>
-    </xs:element>
-    <xs:element name="DisplayName" type="xs:string"/>
-    <xs:element name="AccountId" type="xs:string"/>
-    <xs:element name="AccountType" type="xs:string"/>
-    <xs:element name="BDCAssociatedEntity">
-      <xs:complexType>
-        <xs:sequence>
-          <xs:element ref="pc:BDCEntity" minOccurs="0" maxOccurs="unbounded"/>
-        </xs:sequence>
-        <xs:attribute ref="pc:EntityNamespace"/>
-        <xs:attribute ref="pc:EntityName"/>
-        <xs:attribute ref="pc:SystemInstanceName"/>
-        <xs:attribute ref="pc:AssociationName"/>
-      </xs:complexType>
-    </xs:element>
-    <xs:attribute name="EntityNamespace" type="xs:string"/>
-    <xs:attribute name="EntityName" type="xs:string"/>
-    <xs:attribute name="SystemInstanceName" type="xs:string"/>
-    <xs:attribute name="AssociationName" type="xs:string"/>
-    <xs:element name="BDCEntity">
-      <xs:complexType>
-        <xs:sequence>
-          <xs:element ref="pc:EntityDisplayName" minOccurs="0"/>
-          <xs:element ref="pc:EntityInstanceReference" minOccurs="0"/>
-          <xs:element ref="pc:EntityId1" minOccurs="0"/>
-          <xs:element ref="pc:EntityId2" minOccurs="0"/>
-          <xs:element ref="pc:EntityId3" minOccurs="0"/>
-          <xs:element ref="pc:EntityId4" minOccurs="0"/>
-          <xs:element ref="pc:EntityId5" minOccurs="0"/>
-        </xs:sequence>
-      </xs:complexType>
-    </xs:element>
-    <xs:element name="EntityDisplayName" type="xs:string"/>
-    <xs:element name="EntityInstanceReference" type="xs:string"/>
-    <xs:element name="EntityId1" type="xs:string"/>
-    <xs:element name="EntityId2" type="xs:string"/>
-    <xs:element name="EntityId3" type="xs:string"/>
-    <xs:element name="EntityId4" type="xs:string"/>
-    <xs:element name="EntityId5" type="xs:string"/>
-    <xs:element name="Terms">
-      <xs:complexType>
-        <xs:sequence>
-          <xs:element ref="pc:TermInfo" minOccurs="0" maxOccurs="unbounded"/>
-        </xs:sequence>
-      </xs:complexType>
-    </xs:element>
-    <xs:element name="TermInfo">
-      <xs:complexType>
-        <xs:sequence>
-          <xs:element ref="pc:TermName" minOccurs="0"/>
-          <xs:element ref="pc:TermId" minOccurs="0"/>
-        </xs:sequence>
-      </xs:complexType>
-    </xs:element>
-    <xs:element name="TermName" type="xs:string"/>
-    <xs:element name="TermId" type="xs:string"/>
-  </xs:schema>
-</ct:contentTypeSchema>
-</file>
-
 <file path=customXml/itemProps1.xml><?xml version="1.0" encoding="utf-8"?>
-<ds:datastoreItem xmlns:ds="http://schemas.openxmlformats.org/officeDocument/2006/customXml" ds:itemID="{0D9EC379-973A-4753-B02D-C4BD1D13D192}">
-  <ds:schemaRefs>
-    <ds:schemaRef ds:uri="http://schemas.microsoft.com/office/2006/metadata/properties"/>
-    <ds:schemaRef ds:uri="http://schemas.microsoft.com/office/infopath/2007/PartnerControls"/>
-    <ds:schemaRef ds:uri="1e0df597-2235-485a-8272-03331cdbfc70"/>
-    <ds:schemaRef ds:uri="8080f2e8-75ec-4c50-9a16-f634ebfc922c"/>
-  </ds:schemaRefs>
-</ds:datastoreItem>
-</file>
-
-<file path=customXml/itemProps2.xml><?xml version="1.0" encoding="utf-8"?>
 <ds:datastoreItem xmlns:ds="http://schemas.openxmlformats.org/officeDocument/2006/customXml" ds:itemID="{11111111-1234-1234-1234-123412341234}">
   <ds:schemaRefs>
     <ds:schemaRef ds:uri="http://customooxmlschemas.google.com/"/>
     <ds:schemaRef ds:uri="http://schemas.openxmlformats.org/officeDocument/2006/relationships"/>
   </ds:schemaRefs>
 </ds:datastoreItem>
-</file>
-
-<file path=customXml/itemProps3.xml><?xml version="1.0" encoding="utf-8"?>
-<ds:datastoreItem xmlns:ds="http://schemas.openxmlformats.org/officeDocument/2006/customXml" ds:itemID="{DA9C4F17-8635-462A-A207-47A41C3660FE}">
-  <ds:schemaRefs>
-    <ds:schemaRef ds:uri="http://schemas.microsoft.com/sharepoint/v3/contenttype/forms"/>
-  </ds:schemaRefs>
-</ds:datastoreItem>
-</file>
-
-<file path=customXml/itemProps4.xml><?xml version="1.0" encoding="utf-8"?>
-<ds:datastoreItem xmlns:ds="http://schemas.openxmlformats.org/officeDocument/2006/customXml" ds:itemID="{29BEA3D6-4548-459C-8646-B6F401892D55}">
-  <ds:schemaRefs>
-    <ds:schemaRef ds:uri="http://schemas.microsoft.com/office/2006/metadata/contentType"/>
-    <ds:schemaRef ds:uri="http://schemas.microsoft.com/office/2006/metadata/properties/metaAttributes"/>
-    <ds:schemaRef ds:uri="http://www.w3.org/2001/XMLSchema"/>
-    <ds:schemaRef ds:uri="http://schemas.microsoft.com/office/2006/metadata/properties"/>
-    <ds:schemaRef ds:uri="8080f2e8-75ec-4c50-9a16-f634ebfc922c"/>
-    <ds:schemaRef ds:uri="1e0df597-2235-485a-8272-03331cdbfc70"/>
-    <ds:schemaRef ds:uri="http://schemas.microsoft.com/office/2006/documentManagement/types"/>
-    <ds:schemaRef ds:uri="http://schemas.microsoft.com/office/infopath/2007/PartnerControls"/>
-    <ds:schemaRef ds:uri="http://schemas.openxmlformats.org/package/2006/metadata/core-properties"/>
-    <ds:schemaRef ds:uri="http://purl.org/dc/elements/1.1/"/>
-    <ds:schemaRef ds:uri="http://purl.org/dc/terms/"/>
-    <ds:schemaRef ds:uri="http://schemas.microsoft.com/internal/obd"/>
-  </ds:schemaRefs>
-</ds:datastoreItem>
 </file>
</xml_diff>